<commit_message>
Fixed issues with adding new recipes and ingredients. Cleaned up some unused and redundant code. Updated planning doc.
</commit_message>
<xml_diff>
--- a/Quick_Planning.docx
+++ b/Quick_Planning.docx
@@ -17,7 +17,15 @@
           <w:sz w:val="28"/>
           <w:szCs w:val="28"/>
         </w:rPr>
-        <w:t>SIMPLE RECIPE APP QUICK PLANNING</w:t>
+        <w:t>OP_RECIPES</w:t>
+      </w:r>
+      <w:r>
+        <w:rPr>
+          <w:rFonts w:ascii="Garamond" w:hAnsi="Garamond"/>
+          <w:sz w:val="28"/>
+          <w:szCs w:val="28"/>
+        </w:rPr>
+        <w:t xml:space="preserve"> QUICK PLANNING</w:t>
       </w:r>
     </w:p>
     <w:p>
@@ -60,13 +68,23 @@
           <w:szCs w:val="24"/>
         </w:rPr>
       </w:pPr>
-      <w:r>
-        <w:rPr>
-          <w:rFonts w:ascii="Garamond" w:hAnsi="Garamond"/>
-          <w:sz w:val="24"/>
-          <w:szCs w:val="24"/>
-        </w:rPr>
-        <w:t>User : holds user data, links to login</w:t>
+      <w:proofErr w:type="gramStart"/>
+      <w:r>
+        <w:rPr>
+          <w:rFonts w:ascii="Garamond" w:hAnsi="Garamond"/>
+          <w:sz w:val="24"/>
+          <w:szCs w:val="24"/>
+        </w:rPr>
+        <w:t>User :</w:t>
+      </w:r>
+      <w:proofErr w:type="gramEnd"/>
+      <w:r>
+        <w:rPr>
+          <w:rFonts w:ascii="Garamond" w:hAnsi="Garamond"/>
+          <w:sz w:val="24"/>
+          <w:szCs w:val="24"/>
+        </w:rPr>
+        <w:t xml:space="preserve"> holds user data, links to login</w:t>
       </w:r>
     </w:p>
     <w:p>
@@ -91,13 +109,33 @@
         </w:rPr>
         <w:t xml:space="preserve">Get </w:t>
       </w:r>
-      <w:r>
-        <w:rPr>
-          <w:rFonts w:ascii="Garamond" w:hAnsi="Garamond"/>
-          <w:sz w:val="24"/>
-          <w:szCs w:val="24"/>
-        </w:rPr>
-        <w:t xml:space="preserve">findById() – takes in an id, and returns the </w:t>
+      <w:proofErr w:type="spellStart"/>
+      <w:proofErr w:type="gramStart"/>
+      <w:r>
+        <w:rPr>
+          <w:rFonts w:ascii="Garamond" w:hAnsi="Garamond"/>
+          <w:sz w:val="24"/>
+          <w:szCs w:val="24"/>
+        </w:rPr>
+        <w:t>findById</w:t>
+      </w:r>
+      <w:proofErr w:type="spellEnd"/>
+      <w:r>
+        <w:rPr>
+          <w:rFonts w:ascii="Garamond" w:hAnsi="Garamond"/>
+          <w:sz w:val="24"/>
+          <w:szCs w:val="24"/>
+        </w:rPr>
+        <w:t>(</w:t>
+      </w:r>
+      <w:proofErr w:type="gramEnd"/>
+      <w:r>
+        <w:rPr>
+          <w:rFonts w:ascii="Garamond" w:hAnsi="Garamond"/>
+          <w:sz w:val="24"/>
+          <w:szCs w:val="24"/>
+        </w:rPr>
+        <w:t xml:space="preserve">) – takes in an id, and returns the </w:t>
       </w:r>
       <w:r>
         <w:rPr>
@@ -128,7 +166,35 @@
           <w:sz w:val="24"/>
           <w:szCs w:val="24"/>
         </w:rPr>
-        <w:t>Get findByName() – takes in a name, and returns the requested user data</w:t>
+        <w:t xml:space="preserve">Get </w:t>
+      </w:r>
+      <w:proofErr w:type="spellStart"/>
+      <w:proofErr w:type="gramStart"/>
+      <w:r>
+        <w:rPr>
+          <w:rFonts w:ascii="Garamond" w:hAnsi="Garamond"/>
+          <w:sz w:val="24"/>
+          <w:szCs w:val="24"/>
+        </w:rPr>
+        <w:t>findByName</w:t>
+      </w:r>
+      <w:proofErr w:type="spellEnd"/>
+      <w:r>
+        <w:rPr>
+          <w:rFonts w:ascii="Garamond" w:hAnsi="Garamond"/>
+          <w:sz w:val="24"/>
+          <w:szCs w:val="24"/>
+        </w:rPr>
+        <w:t>(</w:t>
+      </w:r>
+      <w:proofErr w:type="gramEnd"/>
+      <w:r>
+        <w:rPr>
+          <w:rFonts w:ascii="Garamond" w:hAnsi="Garamond"/>
+          <w:sz w:val="24"/>
+          <w:szCs w:val="24"/>
+        </w:rPr>
+        <w:t>) – takes in a name, and returns the requested user data</w:t>
       </w:r>
     </w:p>
     <w:p>
@@ -151,7 +217,53 @@
           <w:sz w:val="24"/>
           <w:szCs w:val="24"/>
         </w:rPr>
-        <w:t>Get findAll() – returns all users in the db; may</w:t>
+        <w:t xml:space="preserve">Get </w:t>
+      </w:r>
+      <w:proofErr w:type="spellStart"/>
+      <w:proofErr w:type="gramStart"/>
+      <w:r>
+        <w:rPr>
+          <w:rFonts w:ascii="Garamond" w:hAnsi="Garamond"/>
+          <w:sz w:val="24"/>
+          <w:szCs w:val="24"/>
+        </w:rPr>
+        <w:t>findAll</w:t>
+      </w:r>
+      <w:proofErr w:type="spellEnd"/>
+      <w:r>
+        <w:rPr>
+          <w:rFonts w:ascii="Garamond" w:hAnsi="Garamond"/>
+          <w:sz w:val="24"/>
+          <w:szCs w:val="24"/>
+        </w:rPr>
+        <w:t>(</w:t>
+      </w:r>
+      <w:proofErr w:type="gramEnd"/>
+      <w:r>
+        <w:rPr>
+          <w:rFonts w:ascii="Garamond" w:hAnsi="Garamond"/>
+          <w:sz w:val="24"/>
+          <w:szCs w:val="24"/>
+        </w:rPr>
+        <w:t xml:space="preserve">) – returns all users in the </w:t>
+      </w:r>
+      <w:proofErr w:type="spellStart"/>
+      <w:r>
+        <w:rPr>
+          <w:rFonts w:ascii="Garamond" w:hAnsi="Garamond"/>
+          <w:sz w:val="24"/>
+          <w:szCs w:val="24"/>
+        </w:rPr>
+        <w:t>db</w:t>
+      </w:r>
+      <w:proofErr w:type="spellEnd"/>
+      <w:r>
+        <w:rPr>
+          <w:rFonts w:ascii="Garamond" w:hAnsi="Garamond"/>
+          <w:sz w:val="24"/>
+          <w:szCs w:val="24"/>
+        </w:rPr>
+        <w:t>; may</w:t>
       </w:r>
       <w:r>
         <w:rPr>
@@ -190,7 +302,35 @@
           <w:sz w:val="24"/>
           <w:szCs w:val="24"/>
         </w:rPr>
-        <w:t xml:space="preserve">Post addUser() – takes </w:t>
+        <w:t xml:space="preserve">Post </w:t>
+      </w:r>
+      <w:proofErr w:type="spellStart"/>
+      <w:proofErr w:type="gramStart"/>
+      <w:r>
+        <w:rPr>
+          <w:rFonts w:ascii="Garamond" w:hAnsi="Garamond"/>
+          <w:sz w:val="24"/>
+          <w:szCs w:val="24"/>
+        </w:rPr>
+        <w:t>addUser</w:t>
+      </w:r>
+      <w:proofErr w:type="spellEnd"/>
+      <w:r>
+        <w:rPr>
+          <w:rFonts w:ascii="Garamond" w:hAnsi="Garamond"/>
+          <w:sz w:val="24"/>
+          <w:szCs w:val="24"/>
+        </w:rPr>
+        <w:t>(</w:t>
+      </w:r>
+      <w:proofErr w:type="gramEnd"/>
+      <w:r>
+        <w:rPr>
+          <w:rFonts w:ascii="Garamond" w:hAnsi="Garamond"/>
+          <w:sz w:val="24"/>
+          <w:szCs w:val="24"/>
+        </w:rPr>
+        <w:t xml:space="preserve">) – takes </w:t>
       </w:r>
       <w:r>
         <w:rPr>
@@ -221,15 +361,7 @@
           <w:sz w:val="24"/>
           <w:szCs w:val="24"/>
         </w:rPr>
-        <w:t>Post List addUsers() – takes a list of user</w:t>
-      </w:r>
-      <w:r>
-        <w:rPr>
-          <w:rFonts w:ascii="Garamond" w:hAnsi="Garamond"/>
-          <w:sz w:val="24"/>
-          <w:szCs w:val="24"/>
-        </w:rPr>
-        <w:t xml:space="preserve"> data, and adds new users to the table</w:t>
+        <w:t>Login – uses login table and Security to validate user and provide auth token/session info</w:t>
       </w:r>
     </w:p>
     <w:p>
@@ -252,7 +384,69 @@
           <w:sz w:val="24"/>
           <w:szCs w:val="24"/>
         </w:rPr>
-        <w:t>Login – uses login table and Security to validate user and provide auth token/session info</w:t>
+        <w:t xml:space="preserve">Logout – </w:t>
+      </w:r>
+      <w:r>
+        <w:rPr>
+          <w:rFonts w:ascii="Garamond" w:hAnsi="Garamond"/>
+          <w:sz w:val="24"/>
+          <w:szCs w:val="24"/>
+        </w:rPr>
+        <w:t xml:space="preserve">removes any provided auth tokens/ session info </w:t>
+      </w:r>
+    </w:p>
+    <w:p>
+      <w:pPr>
+        <w:spacing w:line="240" w:lineRule="auto"/>
+        <w:rPr>
+          <w:rFonts w:ascii="Garamond" w:hAnsi="Garamond"/>
+          <w:sz w:val="24"/>
+          <w:szCs w:val="24"/>
+        </w:rPr>
+      </w:pPr>
+      <w:proofErr w:type="gramStart"/>
+      <w:r>
+        <w:rPr>
+          <w:rFonts w:ascii="Garamond" w:hAnsi="Garamond"/>
+          <w:sz w:val="24"/>
+          <w:szCs w:val="24"/>
+        </w:rPr>
+        <w:t>Login :</w:t>
+      </w:r>
+      <w:proofErr w:type="gramEnd"/>
+      <w:r>
+        <w:rPr>
+          <w:rFonts w:ascii="Garamond" w:hAnsi="Garamond"/>
+          <w:sz w:val="24"/>
+          <w:szCs w:val="24"/>
+        </w:rPr>
+        <w:t xml:space="preserve"> </w:t>
+      </w:r>
+      <w:r>
+        <w:rPr>
+          <w:rFonts w:ascii="Garamond" w:hAnsi="Garamond"/>
+          <w:sz w:val="24"/>
+          <w:szCs w:val="24"/>
+        </w:rPr>
+        <w:t xml:space="preserve">user validation info; has a </w:t>
+      </w:r>
+      <w:proofErr w:type="spellStart"/>
+      <w:r>
+        <w:rPr>
+          <w:rFonts w:ascii="Garamond" w:hAnsi="Garamond"/>
+          <w:sz w:val="24"/>
+          <w:szCs w:val="24"/>
+        </w:rPr>
+        <w:t>fk</w:t>
+      </w:r>
+      <w:proofErr w:type="spellEnd"/>
+      <w:r>
+        <w:rPr>
+          <w:rFonts w:ascii="Garamond" w:hAnsi="Garamond"/>
+          <w:sz w:val="24"/>
+          <w:szCs w:val="24"/>
+        </w:rPr>
+        <w:t xml:space="preserve"> for the user it is linked to</w:t>
       </w:r>
     </w:p>
     <w:p>
@@ -275,41 +469,35 @@
           <w:sz w:val="24"/>
           <w:szCs w:val="24"/>
         </w:rPr>
-        <w:t xml:space="preserve">Logout – </w:t>
-      </w:r>
-      <w:r>
-        <w:rPr>
-          <w:rFonts w:ascii="Garamond" w:hAnsi="Garamond"/>
-          <w:sz w:val="24"/>
-          <w:szCs w:val="24"/>
-        </w:rPr>
-        <w:t xml:space="preserve">removes any provided auth tokens/ session info </w:t>
-      </w:r>
-    </w:p>
-    <w:p>
-      <w:pPr>
-        <w:spacing w:line="240" w:lineRule="auto"/>
-        <w:rPr>
-          <w:rFonts w:ascii="Garamond" w:hAnsi="Garamond"/>
-          <w:sz w:val="24"/>
-          <w:szCs w:val="24"/>
-        </w:rPr>
-      </w:pPr>
-      <w:r>
-        <w:rPr>
-          <w:rFonts w:ascii="Garamond" w:hAnsi="Garamond"/>
-          <w:sz w:val="24"/>
-          <w:szCs w:val="24"/>
-        </w:rPr>
-        <w:t xml:space="preserve">Login : </w:t>
-      </w:r>
-      <w:r>
-        <w:rPr>
-          <w:rFonts w:ascii="Garamond" w:hAnsi="Garamond"/>
-          <w:sz w:val="24"/>
-          <w:szCs w:val="24"/>
-        </w:rPr>
-        <w:t>user validation info; has a fk for the user it is linked to</w:t>
+        <w:t xml:space="preserve">Get </w:t>
+      </w:r>
+      <w:proofErr w:type="spellStart"/>
+      <w:proofErr w:type="gramStart"/>
+      <w:r>
+        <w:rPr>
+          <w:rFonts w:ascii="Garamond" w:hAnsi="Garamond"/>
+          <w:sz w:val="24"/>
+          <w:szCs w:val="24"/>
+        </w:rPr>
+        <w:t>findUsernameById</w:t>
+      </w:r>
+      <w:proofErr w:type="spellEnd"/>
+      <w:r>
+        <w:rPr>
+          <w:rFonts w:ascii="Garamond" w:hAnsi="Garamond"/>
+          <w:sz w:val="24"/>
+          <w:szCs w:val="24"/>
+        </w:rPr>
+        <w:t>(</w:t>
+      </w:r>
+      <w:proofErr w:type="gramEnd"/>
+      <w:r>
+        <w:rPr>
+          <w:rFonts w:ascii="Garamond" w:hAnsi="Garamond"/>
+          <w:sz w:val="24"/>
+          <w:szCs w:val="24"/>
+        </w:rPr>
+        <w:t>) – gets the username for the requesting user</w:t>
       </w:r>
     </w:p>
     <w:p>
@@ -334,13 +522,33 @@
         </w:rPr>
         <w:t xml:space="preserve">Get </w:t>
       </w:r>
-      <w:r>
-        <w:rPr>
-          <w:rFonts w:ascii="Garamond" w:hAnsi="Garamond"/>
-          <w:sz w:val="24"/>
-          <w:szCs w:val="24"/>
-        </w:rPr>
-        <w:t>findUsernameById() – gets the username for the requesting user</w:t>
+      <w:proofErr w:type="spellStart"/>
+      <w:proofErr w:type="gramStart"/>
+      <w:r>
+        <w:rPr>
+          <w:rFonts w:ascii="Garamond" w:hAnsi="Garamond"/>
+          <w:sz w:val="24"/>
+          <w:szCs w:val="24"/>
+        </w:rPr>
+        <w:t>findPasswordByUsername</w:t>
+      </w:r>
+      <w:proofErr w:type="spellEnd"/>
+      <w:r>
+        <w:rPr>
+          <w:rFonts w:ascii="Garamond" w:hAnsi="Garamond"/>
+          <w:sz w:val="24"/>
+          <w:szCs w:val="24"/>
+        </w:rPr>
+        <w:t>(</w:t>
+      </w:r>
+      <w:proofErr w:type="gramEnd"/>
+      <w:r>
+        <w:rPr>
+          <w:rFonts w:ascii="Garamond" w:hAnsi="Garamond"/>
+          <w:sz w:val="24"/>
+          <w:szCs w:val="24"/>
+        </w:rPr>
+        <w:t>) – gets the username’s associated password</w:t>
       </w:r>
     </w:p>
     <w:p>
@@ -365,13 +573,33 @@
         </w:rPr>
         <w:t xml:space="preserve">Get </w:t>
       </w:r>
-      <w:r>
-        <w:rPr>
-          <w:rFonts w:ascii="Garamond" w:hAnsi="Garamond"/>
-          <w:sz w:val="24"/>
-          <w:szCs w:val="24"/>
-        </w:rPr>
-        <w:t>findPasswordByUsername() – gets the username’s associated password</w:t>
+      <w:proofErr w:type="spellStart"/>
+      <w:proofErr w:type="gramStart"/>
+      <w:r>
+        <w:rPr>
+          <w:rFonts w:ascii="Garamond" w:hAnsi="Garamond"/>
+          <w:sz w:val="24"/>
+          <w:szCs w:val="24"/>
+        </w:rPr>
+        <w:t>findPasswordById</w:t>
+      </w:r>
+      <w:proofErr w:type="spellEnd"/>
+      <w:r>
+        <w:rPr>
+          <w:rFonts w:ascii="Garamond" w:hAnsi="Garamond"/>
+          <w:sz w:val="24"/>
+          <w:szCs w:val="24"/>
+        </w:rPr>
+        <w:t>(</w:t>
+      </w:r>
+      <w:proofErr w:type="gramEnd"/>
+      <w:r>
+        <w:rPr>
+          <w:rFonts w:ascii="Garamond" w:hAnsi="Garamond"/>
+          <w:sz w:val="24"/>
+          <w:szCs w:val="24"/>
+        </w:rPr>
+        <w:t>) – gets the password associated with the user-id</w:t>
       </w:r>
     </w:p>
     <w:p>
@@ -394,7 +622,35 @@
           <w:sz w:val="24"/>
           <w:szCs w:val="24"/>
         </w:rPr>
-        <w:t>Get findPasswordById() – gets the password associated with the user-id</w:t>
+        <w:t xml:space="preserve">Post </w:t>
+      </w:r>
+      <w:proofErr w:type="spellStart"/>
+      <w:proofErr w:type="gramStart"/>
+      <w:r>
+        <w:rPr>
+          <w:rFonts w:ascii="Garamond" w:hAnsi="Garamond"/>
+          <w:sz w:val="24"/>
+          <w:szCs w:val="24"/>
+        </w:rPr>
+        <w:t>addUsername</w:t>
+      </w:r>
+      <w:proofErr w:type="spellEnd"/>
+      <w:r>
+        <w:rPr>
+          <w:rFonts w:ascii="Garamond" w:hAnsi="Garamond"/>
+          <w:sz w:val="24"/>
+          <w:szCs w:val="24"/>
+        </w:rPr>
+        <w:t>(</w:t>
+      </w:r>
+      <w:proofErr w:type="gramEnd"/>
+      <w:r>
+        <w:rPr>
+          <w:rFonts w:ascii="Garamond" w:hAnsi="Garamond"/>
+          <w:sz w:val="24"/>
+          <w:szCs w:val="24"/>
+        </w:rPr>
+        <w:t>) – allows a user to create or change a username</w:t>
       </w:r>
     </w:p>
     <w:p>
@@ -417,7 +673,105 @@
           <w:sz w:val="24"/>
           <w:szCs w:val="24"/>
         </w:rPr>
-        <w:t>Post addUsername() – allows a user to create or change a username</w:t>
+        <w:t xml:space="preserve">Post </w:t>
+      </w:r>
+      <w:proofErr w:type="spellStart"/>
+      <w:proofErr w:type="gramStart"/>
+      <w:r>
+        <w:rPr>
+          <w:rFonts w:ascii="Garamond" w:hAnsi="Garamond"/>
+          <w:sz w:val="24"/>
+          <w:szCs w:val="24"/>
+        </w:rPr>
+        <w:t>addPassword</w:t>
+      </w:r>
+      <w:proofErr w:type="spellEnd"/>
+      <w:r>
+        <w:rPr>
+          <w:rFonts w:ascii="Garamond" w:hAnsi="Garamond"/>
+          <w:sz w:val="24"/>
+          <w:szCs w:val="24"/>
+        </w:rPr>
+        <w:t>(</w:t>
+      </w:r>
+      <w:proofErr w:type="gramEnd"/>
+      <w:r>
+        <w:rPr>
+          <w:rFonts w:ascii="Garamond" w:hAnsi="Garamond"/>
+          <w:sz w:val="24"/>
+          <w:szCs w:val="24"/>
+        </w:rPr>
+        <w:t>) – allows a user to create or change a password</w:t>
+      </w:r>
+    </w:p>
+    <w:p>
+      <w:pPr>
+        <w:spacing w:line="240" w:lineRule="auto"/>
+        <w:rPr>
+          <w:rFonts w:ascii="Garamond" w:hAnsi="Garamond"/>
+          <w:sz w:val="24"/>
+          <w:szCs w:val="24"/>
+        </w:rPr>
+      </w:pPr>
+      <w:proofErr w:type="gramStart"/>
+      <w:r>
+        <w:rPr>
+          <w:rFonts w:ascii="Garamond" w:hAnsi="Garamond"/>
+          <w:sz w:val="24"/>
+          <w:szCs w:val="24"/>
+        </w:rPr>
+        <w:t>Recipe</w:t>
+      </w:r>
+      <w:r>
+        <w:rPr>
+          <w:rFonts w:ascii="Garamond" w:hAnsi="Garamond"/>
+          <w:sz w:val="24"/>
+          <w:szCs w:val="24"/>
+        </w:rPr>
+        <w:t xml:space="preserve"> :</w:t>
+      </w:r>
+      <w:proofErr w:type="gramEnd"/>
+      <w:r>
+        <w:rPr>
+          <w:rFonts w:ascii="Garamond" w:hAnsi="Garamond"/>
+          <w:sz w:val="24"/>
+          <w:szCs w:val="24"/>
+        </w:rPr>
+        <w:t xml:space="preserve"> holds data for individual recipes; has </w:t>
+      </w:r>
+      <w:proofErr w:type="spellStart"/>
+      <w:r>
+        <w:rPr>
+          <w:rFonts w:ascii="Garamond" w:hAnsi="Garamond"/>
+          <w:sz w:val="24"/>
+          <w:szCs w:val="24"/>
+        </w:rPr>
+        <w:t>fk’s</w:t>
+      </w:r>
+      <w:proofErr w:type="spellEnd"/>
+      <w:r>
+        <w:rPr>
+          <w:rFonts w:ascii="Garamond" w:hAnsi="Garamond"/>
+          <w:sz w:val="24"/>
+          <w:szCs w:val="24"/>
+        </w:rPr>
+        <w:t xml:space="preserve"> for ingredients, step</w:t>
+      </w:r>
+      <w:r>
+        <w:rPr>
+          <w:rFonts w:ascii="Garamond" w:hAnsi="Garamond"/>
+          <w:sz w:val="24"/>
+          <w:szCs w:val="24"/>
+        </w:rPr>
+        <w:t xml:space="preserve">s, </w:t>
+      </w:r>
+      <w:r>
+        <w:rPr>
+          <w:rFonts w:ascii="Garamond" w:hAnsi="Garamond"/>
+          <w:sz w:val="24"/>
+          <w:szCs w:val="24"/>
+        </w:rPr>
+        <w:t>and user</w:t>
       </w:r>
     </w:p>
     <w:p>
@@ -440,41 +794,35 @@
           <w:sz w:val="24"/>
           <w:szCs w:val="24"/>
         </w:rPr>
-        <w:t>Post addPassword() – allows a user to create or change a password</w:t>
-      </w:r>
-    </w:p>
-    <w:p>
-      <w:pPr>
-        <w:spacing w:line="240" w:lineRule="auto"/>
-        <w:rPr>
-          <w:rFonts w:ascii="Garamond" w:hAnsi="Garamond"/>
-          <w:sz w:val="24"/>
-          <w:szCs w:val="24"/>
-        </w:rPr>
-      </w:pPr>
-      <w:r>
-        <w:rPr>
-          <w:rFonts w:ascii="Garamond" w:hAnsi="Garamond"/>
-          <w:sz w:val="24"/>
-          <w:szCs w:val="24"/>
-        </w:rPr>
-        <w:t>Recipe</w:t>
-      </w:r>
-      <w:r>
-        <w:rPr>
-          <w:rFonts w:ascii="Garamond" w:hAnsi="Garamond"/>
-          <w:sz w:val="24"/>
-          <w:szCs w:val="24"/>
-        </w:rPr>
-        <w:t xml:space="preserve"> : holds data for individual recipes; has fk’s for ingredients, step</w:t>
-      </w:r>
-      <w:r>
-        <w:rPr>
-          <w:rFonts w:ascii="Garamond" w:hAnsi="Garamond"/>
-          <w:sz w:val="24"/>
-          <w:szCs w:val="24"/>
-        </w:rPr>
-        <w:t>s, and user</w:t>
+        <w:t xml:space="preserve">Get </w:t>
+      </w:r>
+      <w:proofErr w:type="spellStart"/>
+      <w:proofErr w:type="gramStart"/>
+      <w:r>
+        <w:rPr>
+          <w:rFonts w:ascii="Garamond" w:hAnsi="Garamond"/>
+          <w:sz w:val="24"/>
+          <w:szCs w:val="24"/>
+        </w:rPr>
+        <w:t>findById</w:t>
+      </w:r>
+      <w:proofErr w:type="spellEnd"/>
+      <w:r>
+        <w:rPr>
+          <w:rFonts w:ascii="Garamond" w:hAnsi="Garamond"/>
+          <w:sz w:val="24"/>
+          <w:szCs w:val="24"/>
+        </w:rPr>
+        <w:t>(</w:t>
+      </w:r>
+      <w:proofErr w:type="gramEnd"/>
+      <w:r>
+        <w:rPr>
+          <w:rFonts w:ascii="Garamond" w:hAnsi="Garamond"/>
+          <w:sz w:val="24"/>
+          <w:szCs w:val="24"/>
+        </w:rPr>
+        <w:t>) – takes in an id, and returns the requested recipe data</w:t>
       </w:r>
     </w:p>
     <w:p>
@@ -497,7 +845,35 @@
           <w:sz w:val="24"/>
           <w:szCs w:val="24"/>
         </w:rPr>
-        <w:t>Get findById() – takes in an id, and returns the requested recipe data</w:t>
+        <w:t xml:space="preserve">Get </w:t>
+      </w:r>
+      <w:proofErr w:type="spellStart"/>
+      <w:proofErr w:type="gramStart"/>
+      <w:r>
+        <w:rPr>
+          <w:rFonts w:ascii="Garamond" w:hAnsi="Garamond"/>
+          <w:sz w:val="24"/>
+          <w:szCs w:val="24"/>
+        </w:rPr>
+        <w:t>findByName</w:t>
+      </w:r>
+      <w:proofErr w:type="spellEnd"/>
+      <w:r>
+        <w:rPr>
+          <w:rFonts w:ascii="Garamond" w:hAnsi="Garamond"/>
+          <w:sz w:val="24"/>
+          <w:szCs w:val="24"/>
+        </w:rPr>
+        <w:t>(</w:t>
+      </w:r>
+      <w:proofErr w:type="gramEnd"/>
+      <w:r>
+        <w:rPr>
+          <w:rFonts w:ascii="Garamond" w:hAnsi="Garamond"/>
+          <w:sz w:val="24"/>
+          <w:szCs w:val="24"/>
+        </w:rPr>
+        <w:t>) – takes in a name, and returns the requested recipe data</w:t>
       </w:r>
     </w:p>
     <w:p>
@@ -520,7 +896,53 @@
           <w:sz w:val="24"/>
           <w:szCs w:val="24"/>
         </w:rPr>
-        <w:t>Get findByName() – takes in a name, and returns the requested recipe data</w:t>
+        <w:t xml:space="preserve">Get </w:t>
+      </w:r>
+      <w:proofErr w:type="spellStart"/>
+      <w:proofErr w:type="gramStart"/>
+      <w:r>
+        <w:rPr>
+          <w:rFonts w:ascii="Garamond" w:hAnsi="Garamond"/>
+          <w:sz w:val="24"/>
+          <w:szCs w:val="24"/>
+        </w:rPr>
+        <w:t>findAllByUser</w:t>
+      </w:r>
+      <w:proofErr w:type="spellEnd"/>
+      <w:r>
+        <w:rPr>
+          <w:rFonts w:ascii="Garamond" w:hAnsi="Garamond"/>
+          <w:sz w:val="24"/>
+          <w:szCs w:val="24"/>
+        </w:rPr>
+        <w:t>(</w:t>
+      </w:r>
+      <w:proofErr w:type="gramEnd"/>
+      <w:r>
+        <w:rPr>
+          <w:rFonts w:ascii="Garamond" w:hAnsi="Garamond"/>
+          <w:sz w:val="24"/>
+          <w:szCs w:val="24"/>
+        </w:rPr>
+        <w:t xml:space="preserve">) – takes a </w:t>
+      </w:r>
+      <w:proofErr w:type="spellStart"/>
+      <w:r>
+        <w:rPr>
+          <w:rFonts w:ascii="Garamond" w:hAnsi="Garamond"/>
+          <w:sz w:val="24"/>
+          <w:szCs w:val="24"/>
+        </w:rPr>
+        <w:t>userId</w:t>
+      </w:r>
+      <w:proofErr w:type="spellEnd"/>
+      <w:r>
+        <w:rPr>
+          <w:rFonts w:ascii="Garamond" w:hAnsi="Garamond"/>
+          <w:sz w:val="24"/>
+          <w:szCs w:val="24"/>
+        </w:rPr>
+        <w:t xml:space="preserve"> and returns all associated recipes</w:t>
       </w:r>
     </w:p>
     <w:p>
@@ -543,7 +965,35 @@
           <w:sz w:val="24"/>
           <w:szCs w:val="24"/>
         </w:rPr>
-        <w:t>Get findAll() – returns all recipe</w:t>
+        <w:t xml:space="preserve">Get </w:t>
+      </w:r>
+      <w:proofErr w:type="spellStart"/>
+      <w:proofErr w:type="gramStart"/>
+      <w:r>
+        <w:rPr>
+          <w:rFonts w:ascii="Garamond" w:hAnsi="Garamond"/>
+          <w:sz w:val="24"/>
+          <w:szCs w:val="24"/>
+        </w:rPr>
+        <w:t>findAll</w:t>
+      </w:r>
+      <w:proofErr w:type="spellEnd"/>
+      <w:r>
+        <w:rPr>
+          <w:rFonts w:ascii="Garamond" w:hAnsi="Garamond"/>
+          <w:sz w:val="24"/>
+          <w:szCs w:val="24"/>
+        </w:rPr>
+        <w:t>(</w:t>
+      </w:r>
+      <w:proofErr w:type="gramEnd"/>
+      <w:r>
+        <w:rPr>
+          <w:rFonts w:ascii="Garamond" w:hAnsi="Garamond"/>
+          <w:sz w:val="24"/>
+          <w:szCs w:val="24"/>
+        </w:rPr>
+        <w:t>) – returns all recipe</w:t>
       </w:r>
       <w:r>
         <w:rPr>
@@ -559,7 +1009,25 @@
           <w:sz w:val="24"/>
           <w:szCs w:val="24"/>
         </w:rPr>
-        <w:t xml:space="preserve"> in the db; may make versions to accept parameters</w:t>
+        <w:t xml:space="preserve"> in the </w:t>
+      </w:r>
+      <w:proofErr w:type="spellStart"/>
+      <w:r>
+        <w:rPr>
+          <w:rFonts w:ascii="Garamond" w:hAnsi="Garamond"/>
+          <w:sz w:val="24"/>
+          <w:szCs w:val="24"/>
+        </w:rPr>
+        <w:t>db</w:t>
+      </w:r>
+      <w:proofErr w:type="spellEnd"/>
+      <w:r>
+        <w:rPr>
+          <w:rFonts w:ascii="Garamond" w:hAnsi="Garamond"/>
+          <w:sz w:val="24"/>
+          <w:szCs w:val="24"/>
+        </w:rPr>
+        <w:t>; may make versions to accept parameters</w:t>
       </w:r>
     </w:p>
     <w:p>
@@ -582,7 +1050,108 @@
           <w:sz w:val="24"/>
           <w:szCs w:val="24"/>
         </w:rPr>
-        <w:t>Post addRecipe() – takes in recipe data and makes a new table entry</w:t>
+        <w:t xml:space="preserve">Post </w:t>
+      </w:r>
+      <w:proofErr w:type="spellStart"/>
+      <w:proofErr w:type="gramStart"/>
+      <w:r>
+        <w:rPr>
+          <w:rFonts w:ascii="Garamond" w:hAnsi="Garamond"/>
+          <w:sz w:val="24"/>
+          <w:szCs w:val="24"/>
+        </w:rPr>
+        <w:t>addRecipe</w:t>
+      </w:r>
+      <w:proofErr w:type="spellEnd"/>
+      <w:r>
+        <w:rPr>
+          <w:rFonts w:ascii="Garamond" w:hAnsi="Garamond"/>
+          <w:sz w:val="24"/>
+          <w:szCs w:val="24"/>
+        </w:rPr>
+        <w:t>(</w:t>
+      </w:r>
+      <w:proofErr w:type="gramEnd"/>
+      <w:r>
+        <w:rPr>
+          <w:rFonts w:ascii="Garamond" w:hAnsi="Garamond"/>
+          <w:sz w:val="24"/>
+          <w:szCs w:val="24"/>
+        </w:rPr>
+        <w:t>) – takes in recipe data and makes a new table entry</w:t>
+      </w:r>
+    </w:p>
+    <w:p>
+      <w:pPr>
+        <w:pStyle w:val="ListParagraph"/>
+        <w:spacing w:line="240" w:lineRule="auto"/>
+        <w:rPr>
+          <w:rFonts w:ascii="Garamond" w:hAnsi="Garamond"/>
+          <w:sz w:val="24"/>
+          <w:szCs w:val="24"/>
+        </w:rPr>
+      </w:pPr>
+    </w:p>
+    <w:p>
+      <w:pPr>
+        <w:spacing w:line="240" w:lineRule="auto"/>
+        <w:rPr>
+          <w:rFonts w:ascii="Garamond" w:hAnsi="Garamond"/>
+          <w:sz w:val="24"/>
+          <w:szCs w:val="24"/>
+        </w:rPr>
+      </w:pPr>
+      <w:proofErr w:type="gramStart"/>
+      <w:r>
+        <w:rPr>
+          <w:rFonts w:ascii="Garamond" w:hAnsi="Garamond"/>
+          <w:sz w:val="24"/>
+          <w:szCs w:val="24"/>
+        </w:rPr>
+        <w:t>Ingredient</w:t>
+      </w:r>
+      <w:r>
+        <w:rPr>
+          <w:rFonts w:ascii="Garamond" w:hAnsi="Garamond"/>
+          <w:sz w:val="24"/>
+          <w:szCs w:val="24"/>
+        </w:rPr>
+        <w:t xml:space="preserve"> :</w:t>
+      </w:r>
+      <w:proofErr w:type="gramEnd"/>
+      <w:r>
+        <w:rPr>
+          <w:rFonts w:ascii="Garamond" w:hAnsi="Garamond"/>
+          <w:sz w:val="24"/>
+          <w:szCs w:val="24"/>
+        </w:rPr>
+        <w:t xml:space="preserve"> holds basic data on ingredients; primarily has name and category</w:t>
+      </w:r>
+      <w:r>
+        <w:rPr>
+          <w:rFonts w:ascii="Garamond" w:hAnsi="Garamond"/>
+          <w:sz w:val="24"/>
+          <w:szCs w:val="24"/>
+        </w:rPr>
+        <w:t xml:space="preserve">, has </w:t>
+      </w:r>
+      <w:proofErr w:type="spellStart"/>
+      <w:r>
+        <w:rPr>
+          <w:rFonts w:ascii="Garamond" w:hAnsi="Garamond"/>
+          <w:sz w:val="24"/>
+          <w:szCs w:val="24"/>
+        </w:rPr>
+        <w:t>fk</w:t>
+      </w:r>
+      <w:proofErr w:type="spellEnd"/>
+      <w:r>
+        <w:rPr>
+          <w:rFonts w:ascii="Garamond" w:hAnsi="Garamond"/>
+          <w:sz w:val="24"/>
+          <w:szCs w:val="24"/>
+        </w:rPr>
+        <w:t xml:space="preserve"> to unit</w:t>
       </w:r>
     </w:p>
     <w:p>
@@ -599,16 +1168,243 @@
           <w:szCs w:val="24"/>
         </w:rPr>
       </w:pPr>
-    </w:p>
-    <w:p>
-      <w:pPr>
-        <w:spacing w:line="240" w:lineRule="auto"/>
-        <w:rPr>
-          <w:rFonts w:ascii="Garamond" w:hAnsi="Garamond"/>
-          <w:sz w:val="24"/>
-          <w:szCs w:val="24"/>
-        </w:rPr>
-      </w:pPr>
+      <w:r>
+        <w:rPr>
+          <w:rFonts w:ascii="Garamond" w:hAnsi="Garamond"/>
+          <w:sz w:val="24"/>
+          <w:szCs w:val="24"/>
+        </w:rPr>
+        <w:t xml:space="preserve">Get </w:t>
+      </w:r>
+      <w:proofErr w:type="spellStart"/>
+      <w:proofErr w:type="gramStart"/>
+      <w:r>
+        <w:rPr>
+          <w:rFonts w:ascii="Garamond" w:hAnsi="Garamond"/>
+          <w:sz w:val="24"/>
+          <w:szCs w:val="24"/>
+        </w:rPr>
+        <w:t>findById</w:t>
+      </w:r>
+      <w:proofErr w:type="spellEnd"/>
+      <w:r>
+        <w:rPr>
+          <w:rFonts w:ascii="Garamond" w:hAnsi="Garamond"/>
+          <w:sz w:val="24"/>
+          <w:szCs w:val="24"/>
+        </w:rPr>
+        <w:t>(</w:t>
+      </w:r>
+      <w:proofErr w:type="gramEnd"/>
+      <w:r>
+        <w:rPr>
+          <w:rFonts w:ascii="Garamond" w:hAnsi="Garamond"/>
+          <w:sz w:val="24"/>
+          <w:szCs w:val="24"/>
+        </w:rPr>
+        <w:t xml:space="preserve">) – takes in an id, and returns the requested </w:t>
+      </w:r>
+      <w:r>
+        <w:rPr>
+          <w:rFonts w:ascii="Garamond" w:hAnsi="Garamond"/>
+          <w:sz w:val="24"/>
+          <w:szCs w:val="24"/>
+        </w:rPr>
+        <w:t>ingredient</w:t>
+      </w:r>
+      <w:r>
+        <w:rPr>
+          <w:rFonts w:ascii="Garamond" w:hAnsi="Garamond"/>
+          <w:sz w:val="24"/>
+          <w:szCs w:val="24"/>
+        </w:rPr>
+        <w:t xml:space="preserve"> data</w:t>
+      </w:r>
+    </w:p>
+    <w:p>
+      <w:pPr>
+        <w:pStyle w:val="ListParagraph"/>
+        <w:numPr>
+          <w:ilvl w:val="0"/>
+          <w:numId w:val="1"/>
+        </w:numPr>
+        <w:spacing w:line="240" w:lineRule="auto"/>
+        <w:rPr>
+          <w:rFonts w:ascii="Garamond" w:hAnsi="Garamond"/>
+          <w:sz w:val="24"/>
+          <w:szCs w:val="24"/>
+        </w:rPr>
+      </w:pPr>
+      <w:r>
+        <w:rPr>
+          <w:rFonts w:ascii="Garamond" w:hAnsi="Garamond"/>
+          <w:sz w:val="24"/>
+          <w:szCs w:val="24"/>
+        </w:rPr>
+        <w:t xml:space="preserve">Get </w:t>
+      </w:r>
+      <w:proofErr w:type="spellStart"/>
+      <w:proofErr w:type="gramStart"/>
+      <w:r>
+        <w:rPr>
+          <w:rFonts w:ascii="Garamond" w:hAnsi="Garamond"/>
+          <w:sz w:val="24"/>
+          <w:szCs w:val="24"/>
+        </w:rPr>
+        <w:t>findByName</w:t>
+      </w:r>
+      <w:proofErr w:type="spellEnd"/>
+      <w:r>
+        <w:rPr>
+          <w:rFonts w:ascii="Garamond" w:hAnsi="Garamond"/>
+          <w:sz w:val="24"/>
+          <w:szCs w:val="24"/>
+        </w:rPr>
+        <w:t>(</w:t>
+      </w:r>
+      <w:proofErr w:type="gramEnd"/>
+      <w:r>
+        <w:rPr>
+          <w:rFonts w:ascii="Garamond" w:hAnsi="Garamond"/>
+          <w:sz w:val="24"/>
+          <w:szCs w:val="24"/>
+        </w:rPr>
+        <w:t xml:space="preserve">) – takes in a name, and returns the requested </w:t>
+      </w:r>
+      <w:r>
+        <w:rPr>
+          <w:rFonts w:ascii="Garamond" w:hAnsi="Garamond"/>
+          <w:sz w:val="24"/>
+          <w:szCs w:val="24"/>
+        </w:rPr>
+        <w:t>ingredient</w:t>
+      </w:r>
+      <w:r>
+        <w:rPr>
+          <w:rFonts w:ascii="Garamond" w:hAnsi="Garamond"/>
+          <w:sz w:val="24"/>
+          <w:szCs w:val="24"/>
+        </w:rPr>
+        <w:t xml:space="preserve"> data</w:t>
+      </w:r>
+    </w:p>
+    <w:p>
+      <w:pPr>
+        <w:pStyle w:val="ListParagraph"/>
+        <w:numPr>
+          <w:ilvl w:val="0"/>
+          <w:numId w:val="1"/>
+        </w:numPr>
+        <w:spacing w:line="240" w:lineRule="auto"/>
+        <w:rPr>
+          <w:rFonts w:ascii="Garamond" w:hAnsi="Garamond"/>
+          <w:sz w:val="24"/>
+          <w:szCs w:val="24"/>
+        </w:rPr>
+      </w:pPr>
+      <w:r>
+        <w:rPr>
+          <w:rFonts w:ascii="Garamond" w:hAnsi="Garamond"/>
+          <w:sz w:val="24"/>
+          <w:szCs w:val="24"/>
+        </w:rPr>
+        <w:t xml:space="preserve">Get </w:t>
+      </w:r>
+      <w:proofErr w:type="spellStart"/>
+      <w:proofErr w:type="gramStart"/>
+      <w:r>
+        <w:rPr>
+          <w:rFonts w:ascii="Garamond" w:hAnsi="Garamond"/>
+          <w:sz w:val="24"/>
+          <w:szCs w:val="24"/>
+        </w:rPr>
+        <w:t>findAll</w:t>
+      </w:r>
+      <w:proofErr w:type="spellEnd"/>
+      <w:r>
+        <w:rPr>
+          <w:rFonts w:ascii="Garamond" w:hAnsi="Garamond"/>
+          <w:sz w:val="24"/>
+          <w:szCs w:val="24"/>
+        </w:rPr>
+        <w:t>(</w:t>
+      </w:r>
+      <w:proofErr w:type="gramEnd"/>
+      <w:r>
+        <w:rPr>
+          <w:rFonts w:ascii="Garamond" w:hAnsi="Garamond"/>
+          <w:sz w:val="24"/>
+          <w:szCs w:val="24"/>
+        </w:rPr>
+        <w:t xml:space="preserve">) – returns all </w:t>
+      </w:r>
+      <w:r>
+        <w:rPr>
+          <w:rFonts w:ascii="Garamond" w:hAnsi="Garamond"/>
+          <w:sz w:val="24"/>
+          <w:szCs w:val="24"/>
+        </w:rPr>
+        <w:t>ingredients</w:t>
+      </w:r>
+      <w:r>
+        <w:rPr>
+          <w:rFonts w:ascii="Garamond" w:hAnsi="Garamond"/>
+          <w:sz w:val="24"/>
+          <w:szCs w:val="24"/>
+        </w:rPr>
+        <w:t xml:space="preserve"> in the </w:t>
+      </w:r>
+      <w:proofErr w:type="spellStart"/>
+      <w:r>
+        <w:rPr>
+          <w:rFonts w:ascii="Garamond" w:hAnsi="Garamond"/>
+          <w:sz w:val="24"/>
+          <w:szCs w:val="24"/>
+        </w:rPr>
+        <w:t>db</w:t>
+      </w:r>
+      <w:proofErr w:type="spellEnd"/>
+      <w:r>
+        <w:rPr>
+          <w:rFonts w:ascii="Garamond" w:hAnsi="Garamond"/>
+          <w:sz w:val="24"/>
+          <w:szCs w:val="24"/>
+        </w:rPr>
+        <w:t>; may make versions to accept parameters</w:t>
+      </w:r>
+    </w:p>
+    <w:p>
+      <w:pPr>
+        <w:pStyle w:val="ListParagraph"/>
+        <w:numPr>
+          <w:ilvl w:val="0"/>
+          <w:numId w:val="1"/>
+        </w:numPr>
+        <w:spacing w:line="240" w:lineRule="auto"/>
+        <w:rPr>
+          <w:rFonts w:ascii="Garamond" w:hAnsi="Garamond"/>
+          <w:sz w:val="24"/>
+          <w:szCs w:val="24"/>
+        </w:rPr>
+      </w:pPr>
+      <w:r>
+        <w:rPr>
+          <w:rFonts w:ascii="Garamond" w:hAnsi="Garamond"/>
+          <w:sz w:val="24"/>
+          <w:szCs w:val="24"/>
+        </w:rPr>
+        <w:t xml:space="preserve">Post </w:t>
+      </w:r>
+      <w:proofErr w:type="spellStart"/>
+      <w:proofErr w:type="gramStart"/>
+      <w:r>
+        <w:rPr>
+          <w:rFonts w:ascii="Garamond" w:hAnsi="Garamond"/>
+          <w:sz w:val="24"/>
+          <w:szCs w:val="24"/>
+        </w:rPr>
+        <w:t>add</w:t>
+      </w:r>
       <w:r>
         <w:rPr>
           <w:rFonts w:ascii="Garamond" w:hAnsi="Garamond"/>
@@ -617,187 +1413,174 @@
         </w:rPr>
         <w:t>Ingredient</w:t>
       </w:r>
-      <w:r>
-        <w:rPr>
-          <w:rFonts w:ascii="Garamond" w:hAnsi="Garamond"/>
-          <w:sz w:val="24"/>
-          <w:szCs w:val="24"/>
-        </w:rPr>
-        <w:t xml:space="preserve"> : holds basic data on ingredients; primarily has name and category</w:t>
-      </w:r>
-    </w:p>
-    <w:p>
-      <w:pPr>
-        <w:pStyle w:val="ListParagraph"/>
-        <w:numPr>
-          <w:ilvl w:val="0"/>
-          <w:numId w:val="1"/>
-        </w:numPr>
-        <w:spacing w:line="240" w:lineRule="auto"/>
-        <w:rPr>
-          <w:rFonts w:ascii="Garamond" w:hAnsi="Garamond"/>
-          <w:sz w:val="24"/>
-          <w:szCs w:val="24"/>
-        </w:rPr>
-      </w:pPr>
-      <w:r>
-        <w:rPr>
-          <w:rFonts w:ascii="Garamond" w:hAnsi="Garamond"/>
-          <w:sz w:val="24"/>
-          <w:szCs w:val="24"/>
-        </w:rPr>
-        <w:t xml:space="preserve">Get findById() – takes in an id, and returns the requested </w:t>
-      </w:r>
-      <w:r>
-        <w:rPr>
-          <w:rFonts w:ascii="Garamond" w:hAnsi="Garamond"/>
-          <w:sz w:val="24"/>
-          <w:szCs w:val="24"/>
-        </w:rPr>
-        <w:t>ingredient</w:t>
-      </w:r>
-      <w:r>
-        <w:rPr>
-          <w:rFonts w:ascii="Garamond" w:hAnsi="Garamond"/>
-          <w:sz w:val="24"/>
-          <w:szCs w:val="24"/>
-        </w:rPr>
-        <w:t xml:space="preserve"> data</w:t>
-      </w:r>
-    </w:p>
-    <w:p>
-      <w:pPr>
-        <w:pStyle w:val="ListParagraph"/>
-        <w:numPr>
-          <w:ilvl w:val="0"/>
-          <w:numId w:val="1"/>
-        </w:numPr>
-        <w:spacing w:line="240" w:lineRule="auto"/>
-        <w:rPr>
-          <w:rFonts w:ascii="Garamond" w:hAnsi="Garamond"/>
-          <w:sz w:val="24"/>
-          <w:szCs w:val="24"/>
-        </w:rPr>
-      </w:pPr>
-      <w:r>
-        <w:rPr>
-          <w:rFonts w:ascii="Garamond" w:hAnsi="Garamond"/>
-          <w:sz w:val="24"/>
-          <w:szCs w:val="24"/>
-        </w:rPr>
-        <w:t xml:space="preserve">Get findByName() – takes in a name, and returns the requested </w:t>
-      </w:r>
-      <w:r>
-        <w:rPr>
-          <w:rFonts w:ascii="Garamond" w:hAnsi="Garamond"/>
-          <w:sz w:val="24"/>
-          <w:szCs w:val="24"/>
-        </w:rPr>
-        <w:t>ingredient</w:t>
-      </w:r>
-      <w:r>
-        <w:rPr>
-          <w:rFonts w:ascii="Garamond" w:hAnsi="Garamond"/>
-          <w:sz w:val="24"/>
-          <w:szCs w:val="24"/>
-        </w:rPr>
-        <w:t xml:space="preserve"> data</w:t>
-      </w:r>
-    </w:p>
-    <w:p>
-      <w:pPr>
-        <w:pStyle w:val="ListParagraph"/>
-        <w:numPr>
-          <w:ilvl w:val="0"/>
-          <w:numId w:val="1"/>
-        </w:numPr>
-        <w:spacing w:line="240" w:lineRule="auto"/>
-        <w:rPr>
-          <w:rFonts w:ascii="Garamond" w:hAnsi="Garamond"/>
-          <w:sz w:val="24"/>
-          <w:szCs w:val="24"/>
-        </w:rPr>
-      </w:pPr>
-      <w:r>
-        <w:rPr>
-          <w:rFonts w:ascii="Garamond" w:hAnsi="Garamond"/>
-          <w:sz w:val="24"/>
-          <w:szCs w:val="24"/>
-        </w:rPr>
-        <w:t xml:space="preserve">Get findAll() – returns all </w:t>
-      </w:r>
-      <w:r>
-        <w:rPr>
-          <w:rFonts w:ascii="Garamond" w:hAnsi="Garamond"/>
-          <w:sz w:val="24"/>
-          <w:szCs w:val="24"/>
-        </w:rPr>
-        <w:t>ingredients</w:t>
-      </w:r>
-      <w:r>
-        <w:rPr>
-          <w:rFonts w:ascii="Garamond" w:hAnsi="Garamond"/>
-          <w:sz w:val="24"/>
-          <w:szCs w:val="24"/>
-        </w:rPr>
-        <w:t xml:space="preserve"> in the db; may make versions to accept parameters</w:t>
-      </w:r>
-    </w:p>
-    <w:p>
-      <w:pPr>
-        <w:pStyle w:val="ListParagraph"/>
-        <w:numPr>
-          <w:ilvl w:val="0"/>
-          <w:numId w:val="1"/>
-        </w:numPr>
-        <w:spacing w:line="240" w:lineRule="auto"/>
-        <w:rPr>
-          <w:rFonts w:ascii="Garamond" w:hAnsi="Garamond"/>
-          <w:sz w:val="24"/>
-          <w:szCs w:val="24"/>
-        </w:rPr>
-      </w:pPr>
-      <w:r>
-        <w:rPr>
-          <w:rFonts w:ascii="Garamond" w:hAnsi="Garamond"/>
-          <w:sz w:val="24"/>
-          <w:szCs w:val="24"/>
-        </w:rPr>
-        <w:t>Post add</w:t>
-      </w:r>
-      <w:r>
-        <w:rPr>
-          <w:rFonts w:ascii="Garamond" w:hAnsi="Garamond"/>
-          <w:sz w:val="24"/>
-          <w:szCs w:val="24"/>
-        </w:rPr>
-        <w:t>Ingredient() – takes in ingredient data and makes a new table entry</w:t>
-      </w:r>
-    </w:p>
-    <w:p>
-      <w:pPr>
-        <w:spacing w:line="240" w:lineRule="auto"/>
-        <w:rPr>
-          <w:rFonts w:ascii="Garamond" w:hAnsi="Garamond"/>
-          <w:sz w:val="24"/>
-          <w:szCs w:val="24"/>
-        </w:rPr>
-      </w:pPr>
-      <w:r>
-        <w:rPr>
-          <w:rFonts w:ascii="Garamond" w:hAnsi="Garamond"/>
-          <w:sz w:val="24"/>
-          <w:szCs w:val="24"/>
-        </w:rPr>
-        <w:t>Recipe_Ingredient</w:t>
-      </w:r>
-      <w:r>
-        <w:rPr>
-          <w:rFonts w:ascii="Garamond" w:hAnsi="Garamond"/>
-          <w:sz w:val="24"/>
-          <w:szCs w:val="24"/>
-        </w:rPr>
-        <w:t xml:space="preserve"> : join table</w:t>
+      <w:proofErr w:type="spellEnd"/>
+      <w:r>
+        <w:rPr>
+          <w:rFonts w:ascii="Garamond" w:hAnsi="Garamond"/>
+          <w:sz w:val="24"/>
+          <w:szCs w:val="24"/>
+        </w:rPr>
+        <w:t>(</w:t>
+      </w:r>
+      <w:proofErr w:type="gramEnd"/>
+      <w:r>
+        <w:rPr>
+          <w:rFonts w:ascii="Garamond" w:hAnsi="Garamond"/>
+          <w:sz w:val="24"/>
+          <w:szCs w:val="24"/>
+        </w:rPr>
+        <w:t>) – takes in ingredient data and makes a new table entry</w:t>
+      </w:r>
+    </w:p>
+    <w:p>
+      <w:pPr>
+        <w:spacing w:line="240" w:lineRule="auto"/>
+        <w:rPr>
+          <w:rFonts w:ascii="Garamond" w:hAnsi="Garamond"/>
+          <w:sz w:val="24"/>
+          <w:szCs w:val="24"/>
+        </w:rPr>
+      </w:pPr>
+      <w:proofErr w:type="gramStart"/>
+      <w:r>
+        <w:rPr>
+          <w:rFonts w:ascii="Garamond" w:hAnsi="Garamond"/>
+          <w:sz w:val="24"/>
+          <w:szCs w:val="24"/>
+        </w:rPr>
+        <w:t>Unit :</w:t>
+      </w:r>
+      <w:proofErr w:type="gramEnd"/>
+      <w:r>
+        <w:rPr>
+          <w:rFonts w:ascii="Garamond" w:hAnsi="Garamond"/>
+          <w:sz w:val="24"/>
+          <w:szCs w:val="24"/>
+        </w:rPr>
+        <w:t xml:space="preserve"> holds data on units of measurement</w:t>
+      </w:r>
+      <w:r>
+        <w:rPr>
+          <w:rFonts w:ascii="Garamond" w:hAnsi="Garamond"/>
+          <w:sz w:val="24"/>
+          <w:szCs w:val="24"/>
+        </w:rPr>
+        <w:t>; this data will be instantiated at startup and remain static</w:t>
+      </w:r>
+    </w:p>
+    <w:p>
+      <w:pPr>
+        <w:pStyle w:val="ListParagraph"/>
+        <w:numPr>
+          <w:ilvl w:val="0"/>
+          <w:numId w:val="9"/>
+        </w:numPr>
+        <w:spacing w:line="240" w:lineRule="auto"/>
+        <w:rPr>
+          <w:rFonts w:ascii="Garamond" w:hAnsi="Garamond"/>
+          <w:sz w:val="24"/>
+          <w:szCs w:val="24"/>
+        </w:rPr>
+      </w:pPr>
+      <w:r>
+        <w:rPr>
+          <w:rFonts w:ascii="Garamond" w:hAnsi="Garamond"/>
+          <w:sz w:val="24"/>
+          <w:szCs w:val="24"/>
+        </w:rPr>
+        <w:t xml:space="preserve">Get </w:t>
+      </w:r>
+      <w:proofErr w:type="spellStart"/>
+      <w:proofErr w:type="gramStart"/>
+      <w:r>
+        <w:rPr>
+          <w:rFonts w:ascii="Garamond" w:hAnsi="Garamond"/>
+          <w:sz w:val="24"/>
+          <w:szCs w:val="24"/>
+        </w:rPr>
+        <w:t>findAll</w:t>
+      </w:r>
+      <w:proofErr w:type="spellEnd"/>
+      <w:r>
+        <w:rPr>
+          <w:rFonts w:ascii="Garamond" w:hAnsi="Garamond"/>
+          <w:sz w:val="24"/>
+          <w:szCs w:val="24"/>
+        </w:rPr>
+        <w:t>(</w:t>
+      </w:r>
+      <w:proofErr w:type="gramEnd"/>
+      <w:r>
+        <w:rPr>
+          <w:rFonts w:ascii="Garamond" w:hAnsi="Garamond"/>
+          <w:sz w:val="24"/>
+          <w:szCs w:val="24"/>
+        </w:rPr>
+        <w:t xml:space="preserve">) – returns all </w:t>
+      </w:r>
+      <w:r>
+        <w:rPr>
+          <w:rFonts w:ascii="Garamond" w:hAnsi="Garamond"/>
+          <w:sz w:val="24"/>
+          <w:szCs w:val="24"/>
+        </w:rPr>
+        <w:t xml:space="preserve">units in the </w:t>
+      </w:r>
+      <w:proofErr w:type="spellStart"/>
+      <w:r>
+        <w:rPr>
+          <w:rFonts w:ascii="Garamond" w:hAnsi="Garamond"/>
+          <w:sz w:val="24"/>
+          <w:szCs w:val="24"/>
+        </w:rPr>
+        <w:t>db</w:t>
+      </w:r>
+      <w:proofErr w:type="spellEnd"/>
+    </w:p>
+    <w:p>
+      <w:pPr>
+        <w:spacing w:line="240" w:lineRule="auto"/>
+        <w:rPr>
+          <w:rFonts w:ascii="Garamond" w:hAnsi="Garamond"/>
+          <w:sz w:val="24"/>
+          <w:szCs w:val="24"/>
+        </w:rPr>
+      </w:pPr>
+      <w:proofErr w:type="spellStart"/>
+      <w:r>
+        <w:rPr>
+          <w:rFonts w:ascii="Garamond" w:hAnsi="Garamond"/>
+          <w:sz w:val="24"/>
+          <w:szCs w:val="24"/>
+        </w:rPr>
+        <w:t>Recipe_</w:t>
+      </w:r>
+      <w:proofErr w:type="gramStart"/>
+      <w:r>
+        <w:rPr>
+          <w:rFonts w:ascii="Garamond" w:hAnsi="Garamond"/>
+          <w:sz w:val="24"/>
+          <w:szCs w:val="24"/>
+        </w:rPr>
+        <w:t>Ingredient</w:t>
+      </w:r>
+      <w:proofErr w:type="spellEnd"/>
+      <w:r>
+        <w:rPr>
+          <w:rFonts w:ascii="Garamond" w:hAnsi="Garamond"/>
+          <w:sz w:val="24"/>
+          <w:szCs w:val="24"/>
+        </w:rPr>
+        <w:t xml:space="preserve"> :</w:t>
+      </w:r>
+      <w:proofErr w:type="gramEnd"/>
+      <w:r>
+        <w:rPr>
+          <w:rFonts w:ascii="Garamond" w:hAnsi="Garamond"/>
+          <w:sz w:val="24"/>
+          <w:szCs w:val="24"/>
+        </w:rPr>
+        <w:t xml:space="preserve"> join table</w:t>
       </w:r>
       <w:r>
         <w:rPr>
@@ -867,13 +1650,23 @@
           <w:szCs w:val="24"/>
         </w:rPr>
       </w:pPr>
-      <w:r>
-        <w:rPr>
-          <w:rFonts w:ascii="Garamond" w:hAnsi="Garamond"/>
-          <w:sz w:val="24"/>
-          <w:szCs w:val="24"/>
-        </w:rPr>
-        <w:t xml:space="preserve">Home : </w:t>
+      <w:proofErr w:type="gramStart"/>
+      <w:r>
+        <w:rPr>
+          <w:rFonts w:ascii="Garamond" w:hAnsi="Garamond"/>
+          <w:sz w:val="24"/>
+          <w:szCs w:val="24"/>
+        </w:rPr>
+        <w:t>Home :</w:t>
+      </w:r>
+      <w:proofErr w:type="gramEnd"/>
+      <w:r>
+        <w:rPr>
+          <w:rFonts w:ascii="Garamond" w:hAnsi="Garamond"/>
+          <w:sz w:val="24"/>
+          <w:szCs w:val="24"/>
+        </w:rPr>
+        <w:t xml:space="preserve"> </w:t>
       </w:r>
     </w:p>
     <w:p>
@@ -942,26 +1735,84 @@
           <w:sz w:val="24"/>
           <w:szCs w:val="24"/>
         </w:rPr>
-        <w:t>If logged in, view own user page</w:t>
-      </w:r>
-    </w:p>
-    <w:p>
-      <w:pPr>
-        <w:spacing w:line="240" w:lineRule="auto"/>
-        <w:rPr>
-          <w:rFonts w:ascii="Garamond" w:hAnsi="Garamond"/>
-          <w:sz w:val="24"/>
-          <w:szCs w:val="24"/>
-        </w:rPr>
-      </w:pPr>
-      <w:r>
-        <w:rPr>
-          <w:rFonts w:ascii="Garamond" w:hAnsi="Garamond"/>
-          <w:sz w:val="24"/>
-          <w:szCs w:val="24"/>
-        </w:rPr>
-        <w:t>Recipe_Search</w:t>
-      </w:r>
+        <w:t xml:space="preserve">If logged in, </w:t>
+      </w:r>
+      <w:r>
+        <w:rPr>
+          <w:rFonts w:ascii="Garamond" w:hAnsi="Garamond"/>
+          <w:sz w:val="24"/>
+          <w:szCs w:val="24"/>
+        </w:rPr>
+        <w:t>update nav bar</w:t>
+      </w:r>
+    </w:p>
+    <w:p>
+      <w:pPr>
+        <w:pStyle w:val="ListParagraph"/>
+        <w:numPr>
+          <w:ilvl w:val="0"/>
+          <w:numId w:val="3"/>
+        </w:numPr>
+        <w:spacing w:line="240" w:lineRule="auto"/>
+        <w:rPr>
+          <w:rFonts w:ascii="Garamond" w:hAnsi="Garamond"/>
+          <w:sz w:val="24"/>
+          <w:szCs w:val="24"/>
+        </w:rPr>
+      </w:pPr>
+      <w:r>
+        <w:rPr>
+          <w:rFonts w:ascii="Garamond" w:hAnsi="Garamond"/>
+          <w:sz w:val="24"/>
+          <w:szCs w:val="24"/>
+        </w:rPr>
+        <w:t xml:space="preserve">If logged in, </w:t>
+      </w:r>
+      <w:r>
+        <w:rPr>
+          <w:rFonts w:ascii="Garamond" w:hAnsi="Garamond"/>
+          <w:sz w:val="24"/>
+          <w:szCs w:val="24"/>
+        </w:rPr>
+        <w:t xml:space="preserve">view </w:t>
+      </w:r>
+      <w:r>
+        <w:rPr>
+          <w:rFonts w:ascii="Garamond" w:hAnsi="Garamond"/>
+          <w:sz w:val="24"/>
+          <w:szCs w:val="24"/>
+        </w:rPr>
+        <w:t>search page (not implemented)</w:t>
+      </w:r>
+    </w:p>
+    <w:p>
+      <w:pPr>
+        <w:spacing w:line="240" w:lineRule="auto"/>
+        <w:rPr>
+          <w:rFonts w:ascii="Garamond" w:hAnsi="Garamond"/>
+          <w:sz w:val="24"/>
+          <w:szCs w:val="24"/>
+        </w:rPr>
+      </w:pPr>
+      <w:proofErr w:type="spellStart"/>
+      <w:r>
+        <w:rPr>
+          <w:rFonts w:ascii="Garamond" w:hAnsi="Garamond"/>
+          <w:sz w:val="24"/>
+          <w:szCs w:val="24"/>
+        </w:rPr>
+        <w:t>Recipe_</w:t>
+      </w:r>
+      <w:proofErr w:type="gramStart"/>
+      <w:r>
+        <w:rPr>
+          <w:rFonts w:ascii="Garamond" w:hAnsi="Garamond"/>
+          <w:sz w:val="24"/>
+          <w:szCs w:val="24"/>
+        </w:rPr>
+        <w:t>Search</w:t>
+      </w:r>
+      <w:proofErr w:type="spellEnd"/>
       <w:r>
         <w:rPr>
           <w:rFonts w:ascii="Garamond" w:hAnsi="Garamond"/>
@@ -978,6 +1829,7 @@
         </w:rPr>
         <w:t>:</w:t>
       </w:r>
+      <w:proofErr w:type="gramEnd"/>
     </w:p>
     <w:p>
       <w:pPr>
@@ -1053,7 +1905,25 @@
           <w:sz w:val="24"/>
           <w:szCs w:val="24"/>
         </w:rPr>
-        <w:t>Could include searchBy:</w:t>
+        <w:t xml:space="preserve">Could include </w:t>
+      </w:r>
+      <w:proofErr w:type="spellStart"/>
+      <w:r>
+        <w:rPr>
+          <w:rFonts w:ascii="Garamond" w:hAnsi="Garamond"/>
+          <w:sz w:val="24"/>
+          <w:szCs w:val="24"/>
+        </w:rPr>
+        <w:t>searchBy</w:t>
+      </w:r>
+      <w:proofErr w:type="spellEnd"/>
+      <w:r>
+        <w:rPr>
+          <w:rFonts w:ascii="Garamond" w:hAnsi="Garamond"/>
+          <w:sz w:val="24"/>
+          <w:szCs w:val="24"/>
+        </w:rPr>
+        <w:t>:</w:t>
       </w:r>
     </w:p>
     <w:p>
@@ -1157,14 +2027,34 @@
           <w:szCs w:val="24"/>
         </w:rPr>
       </w:pPr>
-      <w:r>
-        <w:rPr>
-          <w:rFonts w:ascii="Garamond" w:hAnsi="Garamond"/>
-          <w:sz w:val="24"/>
-          <w:szCs w:val="24"/>
-        </w:rPr>
-        <w:t>Recipe_Page :</w:t>
-      </w:r>
+      <w:proofErr w:type="spellStart"/>
+      <w:r>
+        <w:rPr>
+          <w:rFonts w:ascii="Garamond" w:hAnsi="Garamond"/>
+          <w:sz w:val="24"/>
+          <w:szCs w:val="24"/>
+        </w:rPr>
+        <w:t>Recipe_</w:t>
+      </w:r>
+      <w:proofErr w:type="gramStart"/>
+      <w:r>
+        <w:rPr>
+          <w:rFonts w:ascii="Garamond" w:hAnsi="Garamond"/>
+          <w:sz w:val="24"/>
+          <w:szCs w:val="24"/>
+        </w:rPr>
+        <w:t>Page</w:t>
+      </w:r>
+      <w:proofErr w:type="spellEnd"/>
+      <w:r>
+        <w:rPr>
+          <w:rFonts w:ascii="Garamond" w:hAnsi="Garamond"/>
+          <w:sz w:val="24"/>
+          <w:szCs w:val="24"/>
+        </w:rPr>
+        <w:t xml:space="preserve"> :</w:t>
+      </w:r>
+      <w:proofErr w:type="gramEnd"/>
     </w:p>
     <w:p>
       <w:pPr>
@@ -1347,7 +2237,25 @@
           <w:sz w:val="24"/>
           <w:szCs w:val="24"/>
         </w:rPr>
-        <w:t>When implemented, photos will either be stored in an S3 bucket, and referenced in the db, or they will be stored locally, with the path being referenced in the db.</w:t>
+        <w:t xml:space="preserve">When implemented, photos will either be stored in an S3 bucket, and referenced in the </w:t>
+      </w:r>
+      <w:proofErr w:type="spellStart"/>
+      <w:r>
+        <w:rPr>
+          <w:rFonts w:ascii="Garamond" w:hAnsi="Garamond"/>
+          <w:sz w:val="24"/>
+          <w:szCs w:val="24"/>
+        </w:rPr>
+        <w:t>db</w:t>
+      </w:r>
+      <w:proofErr w:type="spellEnd"/>
+      <w:r>
+        <w:rPr>
+          <w:rFonts w:ascii="Garamond" w:hAnsi="Garamond"/>
+          <w:sz w:val="24"/>
+          <w:szCs w:val="24"/>
+        </w:rPr>
+        <w:t>, or they will be stored locally, with the path being referenced in the db.</w:t>
       </w:r>
     </w:p>
     <w:p>
@@ -1405,14 +2313,25 @@
           <w:szCs w:val="24"/>
         </w:rPr>
       </w:pPr>
-      <w:r>
-        <w:rPr>
-          <w:rFonts w:ascii="Garamond" w:hAnsi="Garamond"/>
-          <w:sz w:val="24"/>
-          <w:szCs w:val="24"/>
-        </w:rPr>
-        <w:t>User_Page</w:t>
-      </w:r>
+      <w:proofErr w:type="spellStart"/>
+      <w:r>
+        <w:rPr>
+          <w:rFonts w:ascii="Garamond" w:hAnsi="Garamond"/>
+          <w:sz w:val="24"/>
+          <w:szCs w:val="24"/>
+        </w:rPr>
+        <w:t>User_</w:t>
+      </w:r>
+      <w:proofErr w:type="gramStart"/>
+      <w:r>
+        <w:rPr>
+          <w:rFonts w:ascii="Garamond" w:hAnsi="Garamond"/>
+          <w:sz w:val="24"/>
+          <w:szCs w:val="24"/>
+        </w:rPr>
+        <w:t>Page</w:t>
+      </w:r>
+      <w:proofErr w:type="spellEnd"/>
       <w:r>
         <w:rPr>
           <w:rFonts w:ascii="Garamond" w:hAnsi="Garamond"/>
@@ -1429,6 +2348,7 @@
         </w:rPr>
         <w:t>:</w:t>
       </w:r>
+      <w:proofErr w:type="gramEnd"/>
     </w:p>
     <w:p>
       <w:pPr>
@@ -1452,6 +2372,14 @@
         </w:rPr>
         <w:t>Update username/password</w:t>
       </w:r>
+      <w:r>
+        <w:rPr>
+          <w:rFonts w:ascii="Garamond" w:hAnsi="Garamond"/>
+          <w:sz w:val="24"/>
+          <w:szCs w:val="24"/>
+        </w:rPr>
+        <w:t xml:space="preserve"> (not implemented)</w:t>
+      </w:r>
     </w:p>
     <w:p>
       <w:pPr>
@@ -1485,14 +2413,34 @@
           <w:szCs w:val="24"/>
         </w:rPr>
       </w:pPr>
-      <w:r>
-        <w:rPr>
-          <w:rFonts w:ascii="Garamond" w:hAnsi="Garamond"/>
-          <w:sz w:val="24"/>
-          <w:szCs w:val="24"/>
-        </w:rPr>
-        <w:t>AddorModify_Recipe :</w:t>
-      </w:r>
+      <w:proofErr w:type="spellStart"/>
+      <w:r>
+        <w:rPr>
+          <w:rFonts w:ascii="Garamond" w:hAnsi="Garamond"/>
+          <w:sz w:val="24"/>
+          <w:szCs w:val="24"/>
+        </w:rPr>
+        <w:t>AddorModify_</w:t>
+      </w:r>
+      <w:proofErr w:type="gramStart"/>
+      <w:r>
+        <w:rPr>
+          <w:rFonts w:ascii="Garamond" w:hAnsi="Garamond"/>
+          <w:sz w:val="24"/>
+          <w:szCs w:val="24"/>
+        </w:rPr>
+        <w:t>Recipe</w:t>
+      </w:r>
+      <w:proofErr w:type="spellEnd"/>
+      <w:r>
+        <w:rPr>
+          <w:rFonts w:ascii="Garamond" w:hAnsi="Garamond"/>
+          <w:sz w:val="24"/>
+          <w:szCs w:val="24"/>
+        </w:rPr>
+        <w:t xml:space="preserve"> :</w:t>
+      </w:r>
+      <w:proofErr w:type="gramEnd"/>
     </w:p>
     <w:p>
       <w:pPr>
@@ -1539,6 +2487,14 @@
         </w:rPr>
         <w:t>Modify existing recipe</w:t>
       </w:r>
+      <w:r>
+        <w:rPr>
+          <w:rFonts w:ascii="Garamond" w:hAnsi="Garamond"/>
+          <w:sz w:val="24"/>
+          <w:szCs w:val="24"/>
+        </w:rPr>
+        <w:t xml:space="preserve"> (not implemented)</w:t>
+      </w:r>
     </w:p>
     <w:p>
       <w:pPr>
@@ -1605,7 +2561,6 @@
     </w:p>
     <w:p>
       <w:pPr>
-        <w:spacing w:line="240" w:lineRule="auto"/>
         <w:jc w:val="center"/>
         <w:rPr>
           <w:rFonts w:ascii="Garamond" w:hAnsi="Garamond"/>
@@ -1620,8 +2575,683 @@
           <w:szCs w:val="32"/>
         </w:rPr>
         <w:lastRenderedPageBreak/>
+        <w:t>Technical Specification</w:t>
+      </w:r>
+    </w:p>
+    <w:p>
+      <w:pPr>
+        <w:spacing w:line="240" w:lineRule="auto"/>
+        <w:rPr>
+          <w:rFonts w:ascii="Garamond" w:hAnsi="Garamond"/>
+          <w:b/>
+          <w:bCs/>
+          <w:sz w:val="24"/>
+          <w:szCs w:val="24"/>
+        </w:rPr>
+      </w:pPr>
+      <w:r>
+        <w:rPr>
+          <w:rFonts w:ascii="Garamond" w:hAnsi="Garamond"/>
+          <w:b/>
+          <w:bCs/>
+          <w:sz w:val="24"/>
+          <w:szCs w:val="24"/>
+        </w:rPr>
+        <w:t>Frontend:</w:t>
+      </w:r>
+    </w:p>
+    <w:p>
+      <w:pPr>
+        <w:spacing w:line="240" w:lineRule="auto"/>
+        <w:rPr>
+          <w:rFonts w:ascii="Garamond" w:hAnsi="Garamond"/>
+          <w:sz w:val="24"/>
+          <w:szCs w:val="24"/>
+        </w:rPr>
+      </w:pPr>
+      <w:r>
+        <w:rPr>
+          <w:rFonts w:ascii="Garamond" w:hAnsi="Garamond"/>
+          <w:sz w:val="24"/>
+          <w:szCs w:val="24"/>
+        </w:rPr>
+        <w:t>ReactJS</w:t>
+      </w:r>
+    </w:p>
+    <w:p>
+      <w:pPr>
+        <w:pStyle w:val="ListParagraph"/>
+        <w:numPr>
+          <w:ilvl w:val="0"/>
+          <w:numId w:val="11"/>
+        </w:numPr>
+        <w:spacing w:line="240" w:lineRule="auto"/>
+        <w:ind w:left="720"/>
+        <w:rPr>
+          <w:rFonts w:ascii="Garamond" w:hAnsi="Garamond"/>
+          <w:b/>
+          <w:bCs/>
+          <w:sz w:val="24"/>
+          <w:szCs w:val="24"/>
+        </w:rPr>
+      </w:pPr>
+      <w:r>
+        <w:rPr>
+          <w:rFonts w:ascii="Garamond" w:hAnsi="Garamond"/>
+          <w:sz w:val="24"/>
+          <w:szCs w:val="24"/>
+        </w:rPr>
+        <w:t xml:space="preserve">Using primarily functional components. Chosen for maintainability as this is the direction that the React </w:t>
+      </w:r>
+      <w:proofErr w:type="spellStart"/>
+      <w:r>
+        <w:rPr>
+          <w:rFonts w:ascii="Garamond" w:hAnsi="Garamond"/>
+          <w:sz w:val="24"/>
+          <w:szCs w:val="24"/>
+        </w:rPr>
+        <w:t>devs</w:t>
+      </w:r>
+      <w:proofErr w:type="spellEnd"/>
+      <w:r>
+        <w:rPr>
+          <w:rFonts w:ascii="Garamond" w:hAnsi="Garamond"/>
+          <w:sz w:val="24"/>
+          <w:szCs w:val="24"/>
+        </w:rPr>
+        <w:t xml:space="preserve"> have stated they are taking the toolset.</w:t>
+      </w:r>
+    </w:p>
+    <w:p>
+      <w:pPr>
+        <w:pStyle w:val="ListParagraph"/>
+        <w:numPr>
+          <w:ilvl w:val="0"/>
+          <w:numId w:val="11"/>
+        </w:numPr>
+        <w:spacing w:line="240" w:lineRule="auto"/>
+        <w:ind w:left="720"/>
+        <w:rPr>
+          <w:rFonts w:ascii="Garamond" w:hAnsi="Garamond"/>
+          <w:b/>
+          <w:bCs/>
+          <w:sz w:val="24"/>
+          <w:szCs w:val="24"/>
+        </w:rPr>
+      </w:pPr>
+      <w:proofErr w:type="spellStart"/>
+      <w:r>
+        <w:rPr>
+          <w:rFonts w:ascii="Garamond" w:hAnsi="Garamond"/>
+          <w:sz w:val="24"/>
+          <w:szCs w:val="24"/>
+        </w:rPr>
+        <w:t>ReactHooks</w:t>
+      </w:r>
+      <w:proofErr w:type="spellEnd"/>
+      <w:r>
+        <w:rPr>
+          <w:rFonts w:ascii="Garamond" w:hAnsi="Garamond"/>
+          <w:sz w:val="24"/>
+          <w:szCs w:val="24"/>
+        </w:rPr>
+        <w:t xml:space="preserve"> for state management; using only </w:t>
+      </w:r>
+      <w:proofErr w:type="spellStart"/>
+      <w:r>
+        <w:rPr>
+          <w:rFonts w:ascii="Garamond" w:hAnsi="Garamond"/>
+          <w:sz w:val="24"/>
+          <w:szCs w:val="24"/>
+        </w:rPr>
+        <w:t>useState</w:t>
+      </w:r>
+      <w:proofErr w:type="spellEnd"/>
+      <w:r>
+        <w:rPr>
+          <w:rFonts w:ascii="Garamond" w:hAnsi="Garamond"/>
+          <w:sz w:val="24"/>
+          <w:szCs w:val="24"/>
+        </w:rPr>
+        <w:t xml:space="preserve">, </w:t>
+      </w:r>
+      <w:proofErr w:type="spellStart"/>
+      <w:r>
+        <w:rPr>
+          <w:rFonts w:ascii="Garamond" w:hAnsi="Garamond"/>
+          <w:sz w:val="24"/>
+          <w:szCs w:val="24"/>
+        </w:rPr>
+        <w:t>useEffect</w:t>
+      </w:r>
+      <w:proofErr w:type="spellEnd"/>
+    </w:p>
+    <w:p>
+      <w:pPr>
+        <w:pStyle w:val="ListParagraph"/>
+        <w:numPr>
+          <w:ilvl w:val="0"/>
+          <w:numId w:val="11"/>
+        </w:numPr>
+        <w:spacing w:line="240" w:lineRule="auto"/>
+        <w:ind w:left="720"/>
+        <w:rPr>
+          <w:rFonts w:ascii="Garamond" w:hAnsi="Garamond"/>
+          <w:b/>
+          <w:bCs/>
+          <w:sz w:val="24"/>
+          <w:szCs w:val="24"/>
+        </w:rPr>
+      </w:pPr>
+      <w:proofErr w:type="spellStart"/>
+      <w:r>
+        <w:rPr>
+          <w:rFonts w:ascii="Garamond" w:hAnsi="Garamond"/>
+          <w:sz w:val="24"/>
+          <w:szCs w:val="24"/>
+        </w:rPr>
+        <w:t>ReactRouter</w:t>
+      </w:r>
+      <w:proofErr w:type="spellEnd"/>
+      <w:r>
+        <w:rPr>
+          <w:rFonts w:ascii="Garamond" w:hAnsi="Garamond"/>
+          <w:sz w:val="24"/>
+          <w:szCs w:val="24"/>
+        </w:rPr>
+        <w:t xml:space="preserve"> for navigation. Routes defined in App.js, and links used in navbar.</w:t>
+      </w:r>
+    </w:p>
+    <w:p>
+      <w:pPr>
+        <w:pStyle w:val="ListParagraph"/>
+        <w:numPr>
+          <w:ilvl w:val="0"/>
+          <w:numId w:val="11"/>
+        </w:numPr>
+        <w:spacing w:line="240" w:lineRule="auto"/>
+        <w:ind w:left="720"/>
+        <w:rPr>
+          <w:rFonts w:ascii="Garamond" w:hAnsi="Garamond"/>
+          <w:b/>
+          <w:bCs/>
+          <w:sz w:val="24"/>
+          <w:szCs w:val="24"/>
+        </w:rPr>
+      </w:pPr>
+      <w:r>
+        <w:rPr>
+          <w:rFonts w:ascii="Garamond" w:hAnsi="Garamond"/>
+          <w:sz w:val="24"/>
+          <w:szCs w:val="24"/>
+        </w:rPr>
+        <w:t>JSX: used for writing HTML with embedded JS functionality and conditional rendering</w:t>
+      </w:r>
+    </w:p>
+    <w:p>
+      <w:pPr>
+        <w:spacing w:line="240" w:lineRule="auto"/>
+        <w:rPr>
+          <w:rFonts w:ascii="Garamond" w:hAnsi="Garamond"/>
+          <w:sz w:val="24"/>
+          <w:szCs w:val="24"/>
+        </w:rPr>
+      </w:pPr>
+      <w:r>
+        <w:rPr>
+          <w:rFonts w:ascii="Garamond" w:hAnsi="Garamond"/>
+          <w:sz w:val="24"/>
+          <w:szCs w:val="24"/>
+        </w:rPr>
+        <w:t>Tailwind</w:t>
+      </w:r>
+    </w:p>
+    <w:p>
+      <w:pPr>
+        <w:pStyle w:val="ListParagraph"/>
+        <w:numPr>
+          <w:ilvl w:val="0"/>
+          <w:numId w:val="12"/>
+        </w:numPr>
+        <w:spacing w:line="240" w:lineRule="auto"/>
+        <w:rPr>
+          <w:rFonts w:ascii="Garamond" w:hAnsi="Garamond"/>
+          <w:sz w:val="24"/>
+          <w:szCs w:val="24"/>
+        </w:rPr>
+      </w:pPr>
+      <w:r>
+        <w:rPr>
+          <w:rFonts w:ascii="Garamond" w:hAnsi="Garamond"/>
+          <w:sz w:val="24"/>
+          <w:szCs w:val="24"/>
+        </w:rPr>
+        <w:t>Extensive use of utility classes provided by tailwind to apply styling to components.</w:t>
+      </w:r>
+    </w:p>
+    <w:p>
+      <w:pPr>
+        <w:pStyle w:val="ListParagraph"/>
+        <w:numPr>
+          <w:ilvl w:val="0"/>
+          <w:numId w:val="12"/>
+        </w:numPr>
+        <w:spacing w:line="240" w:lineRule="auto"/>
+        <w:rPr>
+          <w:rFonts w:ascii="Garamond" w:hAnsi="Garamond"/>
+          <w:sz w:val="24"/>
+          <w:szCs w:val="24"/>
+        </w:rPr>
+      </w:pPr>
+      <w:r>
+        <w:rPr>
+          <w:rFonts w:ascii="Garamond" w:hAnsi="Garamond"/>
+          <w:sz w:val="24"/>
+          <w:szCs w:val="24"/>
+        </w:rPr>
+        <w:t xml:space="preserve">(Not yet implemented) </w:t>
+      </w:r>
+      <w:r>
+        <w:rPr>
+          <w:rFonts w:ascii="Garamond" w:hAnsi="Garamond"/>
+          <w:sz w:val="24"/>
+          <w:szCs w:val="24"/>
+        </w:rPr>
+        <w:t>Themes defined in config file to allow users to choose a theme to apply to the site.</w:t>
+      </w:r>
+    </w:p>
+    <w:p>
+      <w:pPr>
+        <w:spacing w:line="240" w:lineRule="auto"/>
+        <w:rPr>
+          <w:rFonts w:ascii="Garamond" w:hAnsi="Garamond"/>
+          <w:sz w:val="24"/>
+          <w:szCs w:val="24"/>
+        </w:rPr>
+      </w:pPr>
+      <w:r>
+        <w:rPr>
+          <w:rFonts w:ascii="Garamond" w:hAnsi="Garamond"/>
+          <w:b/>
+          <w:bCs/>
+          <w:sz w:val="24"/>
+          <w:szCs w:val="24"/>
+        </w:rPr>
+        <w:t>Backend</w:t>
+      </w:r>
+    </w:p>
+    <w:p>
+      <w:pPr>
+        <w:spacing w:line="240" w:lineRule="auto"/>
+        <w:rPr>
+          <w:rFonts w:ascii="Garamond" w:hAnsi="Garamond"/>
+          <w:sz w:val="24"/>
+          <w:szCs w:val="24"/>
+        </w:rPr>
+      </w:pPr>
+      <w:r>
+        <w:rPr>
+          <w:rFonts w:ascii="Garamond" w:hAnsi="Garamond"/>
+          <w:sz w:val="24"/>
+          <w:szCs w:val="24"/>
+        </w:rPr>
+        <w:t>Java with Spring Boot</w:t>
+      </w:r>
+    </w:p>
+    <w:p>
+      <w:pPr>
+        <w:pStyle w:val="ListParagraph"/>
+        <w:numPr>
+          <w:ilvl w:val="0"/>
+          <w:numId w:val="13"/>
+        </w:numPr>
+        <w:spacing w:line="240" w:lineRule="auto"/>
+        <w:rPr>
+          <w:rFonts w:ascii="Garamond" w:hAnsi="Garamond"/>
+          <w:sz w:val="24"/>
+          <w:szCs w:val="24"/>
+        </w:rPr>
+      </w:pPr>
+      <w:r>
+        <w:rPr>
+          <w:rFonts w:ascii="Garamond" w:hAnsi="Garamond"/>
+          <w:sz w:val="24"/>
+          <w:szCs w:val="24"/>
+        </w:rPr>
+        <w:t xml:space="preserve">Spring Data JPA for </w:t>
+      </w:r>
+      <w:proofErr w:type="spellStart"/>
+      <w:r>
+        <w:rPr>
+          <w:rFonts w:ascii="Garamond" w:hAnsi="Garamond"/>
+          <w:sz w:val="24"/>
+          <w:szCs w:val="24"/>
+        </w:rPr>
+        <w:t>db</w:t>
+      </w:r>
+      <w:proofErr w:type="spellEnd"/>
+      <w:r>
+        <w:rPr>
+          <w:rFonts w:ascii="Garamond" w:hAnsi="Garamond"/>
+          <w:sz w:val="24"/>
+          <w:szCs w:val="24"/>
+        </w:rPr>
+        <w:t xml:space="preserve"> management using the JPA model</w:t>
+      </w:r>
+    </w:p>
+    <w:p>
+      <w:pPr>
+        <w:pStyle w:val="ListParagraph"/>
+        <w:numPr>
+          <w:ilvl w:val="0"/>
+          <w:numId w:val="13"/>
+        </w:numPr>
+        <w:spacing w:line="240" w:lineRule="auto"/>
+        <w:rPr>
+          <w:rFonts w:ascii="Garamond" w:hAnsi="Garamond"/>
+          <w:sz w:val="24"/>
+          <w:szCs w:val="24"/>
+        </w:rPr>
+      </w:pPr>
+      <w:r>
+        <w:rPr>
+          <w:rFonts w:ascii="Garamond" w:hAnsi="Garamond"/>
+          <w:sz w:val="24"/>
+          <w:szCs w:val="24"/>
+        </w:rPr>
+        <w:t>Spring Security with JWT for user authentication</w:t>
+      </w:r>
+    </w:p>
+    <w:p>
+      <w:pPr>
+        <w:pStyle w:val="ListParagraph"/>
+        <w:numPr>
+          <w:ilvl w:val="0"/>
+          <w:numId w:val="13"/>
+        </w:numPr>
+        <w:spacing w:line="240" w:lineRule="auto"/>
+        <w:rPr>
+          <w:rFonts w:ascii="Garamond" w:hAnsi="Garamond"/>
+          <w:sz w:val="24"/>
+          <w:szCs w:val="24"/>
+        </w:rPr>
+      </w:pPr>
+      <w:r>
+        <w:rPr>
+          <w:rFonts w:ascii="Garamond" w:hAnsi="Garamond"/>
+          <w:sz w:val="24"/>
+          <w:szCs w:val="24"/>
+        </w:rPr>
+        <w:t>JUNIT 5 for testing</w:t>
+      </w:r>
+    </w:p>
+    <w:p>
+      <w:pPr>
+        <w:pStyle w:val="ListParagraph"/>
+        <w:numPr>
+          <w:ilvl w:val="0"/>
+          <w:numId w:val="13"/>
+        </w:numPr>
+        <w:spacing w:line="240" w:lineRule="auto"/>
+        <w:rPr>
+          <w:rFonts w:ascii="Garamond" w:hAnsi="Garamond"/>
+          <w:sz w:val="24"/>
+          <w:szCs w:val="24"/>
+        </w:rPr>
+      </w:pPr>
+      <w:r>
+        <w:rPr>
+          <w:rFonts w:ascii="Garamond" w:hAnsi="Garamond"/>
+          <w:sz w:val="24"/>
+          <w:szCs w:val="24"/>
+        </w:rPr>
+        <w:t xml:space="preserve">Frontend Maven Plugin &amp; Maven </w:t>
+      </w:r>
+      <w:proofErr w:type="spellStart"/>
+      <w:r>
+        <w:rPr>
+          <w:rFonts w:ascii="Garamond" w:hAnsi="Garamond"/>
+          <w:sz w:val="24"/>
+          <w:szCs w:val="24"/>
+        </w:rPr>
+        <w:t>Antrun</w:t>
+      </w:r>
+      <w:proofErr w:type="spellEnd"/>
+      <w:r>
+        <w:rPr>
+          <w:rFonts w:ascii="Garamond" w:hAnsi="Garamond"/>
+          <w:sz w:val="24"/>
+          <w:szCs w:val="24"/>
+        </w:rPr>
+        <w:t xml:space="preserve"> for serving ReactJS frontend from backend</w:t>
+      </w:r>
+    </w:p>
+    <w:p>
+      <w:pPr>
+        <w:spacing w:line="240" w:lineRule="auto"/>
+        <w:rPr>
+          <w:rFonts w:ascii="Garamond" w:hAnsi="Garamond"/>
+          <w:sz w:val="24"/>
+          <w:szCs w:val="24"/>
+        </w:rPr>
+      </w:pPr>
+      <w:r>
+        <w:rPr>
+          <w:rFonts w:ascii="Garamond" w:hAnsi="Garamond"/>
+          <w:sz w:val="24"/>
+          <w:szCs w:val="24"/>
+        </w:rPr>
+        <w:t>Database</w:t>
+      </w:r>
+    </w:p>
+    <w:p>
+      <w:pPr>
+        <w:pStyle w:val="ListParagraph"/>
+        <w:numPr>
+          <w:ilvl w:val="0"/>
+          <w:numId w:val="14"/>
+        </w:numPr>
+        <w:spacing w:line="240" w:lineRule="auto"/>
+        <w:rPr>
+          <w:rFonts w:ascii="Garamond" w:hAnsi="Garamond"/>
+          <w:sz w:val="24"/>
+          <w:szCs w:val="24"/>
+        </w:rPr>
+      </w:pPr>
+      <w:proofErr w:type="spellStart"/>
+      <w:r>
+        <w:rPr>
+          <w:rFonts w:ascii="Garamond" w:hAnsi="Garamond"/>
+          <w:sz w:val="24"/>
+          <w:szCs w:val="24"/>
+        </w:rPr>
+        <w:t>Maria</w:t>
+      </w:r>
+      <w:r>
+        <w:rPr>
+          <w:rFonts w:ascii="Garamond" w:hAnsi="Garamond"/>
+          <w:sz w:val="24"/>
+          <w:szCs w:val="24"/>
+        </w:rPr>
+        <w:t>Db</w:t>
+      </w:r>
+      <w:proofErr w:type="spellEnd"/>
+      <w:r>
+        <w:rPr>
+          <w:rFonts w:ascii="Garamond" w:hAnsi="Garamond"/>
+          <w:sz w:val="24"/>
+          <w:szCs w:val="24"/>
+        </w:rPr>
+        <w:t xml:space="preserve"> as dictated by project requirements</w:t>
+      </w:r>
+    </w:p>
+    <w:p>
+      <w:pPr>
+        <w:pStyle w:val="ListParagraph"/>
+        <w:numPr>
+          <w:ilvl w:val="0"/>
+          <w:numId w:val="14"/>
+        </w:numPr>
+        <w:spacing w:line="240" w:lineRule="auto"/>
+        <w:rPr>
+          <w:rFonts w:ascii="Garamond" w:hAnsi="Garamond"/>
+          <w:sz w:val="24"/>
+          <w:szCs w:val="24"/>
+        </w:rPr>
+      </w:pPr>
+      <w:proofErr w:type="spellStart"/>
+      <w:r>
+        <w:rPr>
+          <w:rFonts w:ascii="Garamond" w:hAnsi="Garamond"/>
+          <w:sz w:val="24"/>
+          <w:szCs w:val="24"/>
+        </w:rPr>
+        <w:t>HeidiSQL</w:t>
+      </w:r>
+      <w:proofErr w:type="spellEnd"/>
+      <w:r>
+        <w:rPr>
+          <w:rFonts w:ascii="Garamond" w:hAnsi="Garamond"/>
+          <w:sz w:val="24"/>
+          <w:szCs w:val="24"/>
+        </w:rPr>
+        <w:t xml:space="preserve"> for dB viewing and writing test queries</w:t>
+      </w:r>
+    </w:p>
+    <w:p>
+      <w:pPr>
+        <w:tabs>
+          <w:tab w:val="left" w:pos="720"/>
+        </w:tabs>
+        <w:spacing w:line="240" w:lineRule="auto"/>
+        <w:rPr>
+          <w:rFonts w:ascii="Garamond" w:hAnsi="Garamond"/>
+          <w:b/>
+          <w:bCs/>
+          <w:sz w:val="24"/>
+          <w:szCs w:val="24"/>
+        </w:rPr>
+      </w:pPr>
+    </w:p>
+    <w:p>
+      <w:pPr>
+        <w:tabs>
+          <w:tab w:val="left" w:pos="720"/>
+        </w:tabs>
+        <w:spacing w:line="240" w:lineRule="auto"/>
+        <w:rPr>
+          <w:rFonts w:ascii="Garamond" w:hAnsi="Garamond"/>
+          <w:b/>
+          <w:bCs/>
+          <w:sz w:val="24"/>
+          <w:szCs w:val="24"/>
+        </w:rPr>
+      </w:pPr>
+    </w:p>
+    <w:p>
+      <w:pPr>
+        <w:tabs>
+          <w:tab w:val="left" w:pos="720"/>
+        </w:tabs>
+        <w:spacing w:line="240" w:lineRule="auto"/>
+        <w:rPr>
+          <w:rFonts w:ascii="Garamond" w:hAnsi="Garamond"/>
+          <w:b/>
+          <w:bCs/>
+          <w:sz w:val="24"/>
+          <w:szCs w:val="24"/>
+        </w:rPr>
+      </w:pPr>
+    </w:p>
+    <w:p>
+      <w:pPr>
+        <w:tabs>
+          <w:tab w:val="left" w:pos="720"/>
+        </w:tabs>
+        <w:spacing w:line="240" w:lineRule="auto"/>
+        <w:rPr>
+          <w:rFonts w:ascii="Garamond" w:hAnsi="Garamond"/>
+          <w:b/>
+          <w:bCs/>
+          <w:sz w:val="24"/>
+          <w:szCs w:val="24"/>
+        </w:rPr>
+      </w:pPr>
+    </w:p>
+    <w:p>
+      <w:pPr>
+        <w:tabs>
+          <w:tab w:val="left" w:pos="720"/>
+        </w:tabs>
+        <w:spacing w:line="240" w:lineRule="auto"/>
+        <w:rPr>
+          <w:rFonts w:ascii="Garamond" w:hAnsi="Garamond"/>
+          <w:b/>
+          <w:bCs/>
+          <w:sz w:val="24"/>
+          <w:szCs w:val="24"/>
+        </w:rPr>
+      </w:pPr>
+    </w:p>
+    <w:p>
+      <w:pPr>
+        <w:tabs>
+          <w:tab w:val="left" w:pos="720"/>
+        </w:tabs>
+        <w:spacing w:line="240" w:lineRule="auto"/>
+        <w:rPr>
+          <w:rFonts w:ascii="Garamond" w:hAnsi="Garamond"/>
+          <w:b/>
+          <w:bCs/>
+          <w:sz w:val="24"/>
+          <w:szCs w:val="24"/>
+        </w:rPr>
+      </w:pPr>
+    </w:p>
+    <w:p>
+      <w:pPr>
+        <w:tabs>
+          <w:tab w:val="left" w:pos="720"/>
+        </w:tabs>
+        <w:spacing w:line="240" w:lineRule="auto"/>
+        <w:rPr>
+          <w:rFonts w:ascii="Garamond" w:hAnsi="Garamond"/>
+          <w:b/>
+          <w:bCs/>
+          <w:sz w:val="24"/>
+          <w:szCs w:val="24"/>
+        </w:rPr>
+      </w:pPr>
+      <w:r>
+        <w:rPr>
+          <w:rFonts w:ascii="Garamond" w:hAnsi="Garamond"/>
+          <w:sz w:val="24"/>
+          <w:szCs w:val="24"/>
+        </w:rPr>
+        <w:br w:type="page"/>
+      </w:r>
+    </w:p>
+    <w:p>
+      <w:pPr>
+        <w:spacing w:line="240" w:lineRule="auto"/>
+        <w:jc w:val="center"/>
+        <w:rPr>
+          <w:rFonts w:ascii="Garamond" w:hAnsi="Garamond"/>
+          <w:sz w:val="24"/>
+          <w:szCs w:val="24"/>
+        </w:rPr>
+      </w:pPr>
+      <w:proofErr w:type="spellStart"/>
+      <w:r>
+        <w:rPr>
+          <w:rFonts w:ascii="Garamond" w:hAnsi="Garamond"/>
+          <w:sz w:val="32"/>
+          <w:szCs w:val="32"/>
+        </w:rPr>
+        <w:lastRenderedPageBreak/>
         <w:t>ToDo’s</w:t>
       </w:r>
+      <w:proofErr w:type="spellEnd"/>
     </w:p>
     <w:p>
       <w:pPr>
@@ -1643,7 +3273,25 @@
           <w:sz w:val="24"/>
           <w:szCs w:val="24"/>
         </w:rPr>
-        <w:t>Convert all http responses to JSON using ResponseEntity</w:t>
+        <w:t xml:space="preserve">Convert http responses to JSON using </w:t>
+      </w:r>
+      <w:proofErr w:type="spellStart"/>
+      <w:r>
+        <w:rPr>
+          <w:rFonts w:ascii="Garamond" w:hAnsi="Garamond"/>
+          <w:sz w:val="24"/>
+          <w:szCs w:val="24"/>
+        </w:rPr>
+        <w:t>ResponseEntity</w:t>
+      </w:r>
+      <w:proofErr w:type="spellEnd"/>
+      <w:r>
+        <w:rPr>
+          <w:rFonts w:ascii="Garamond" w:hAnsi="Garamond"/>
+          <w:sz w:val="24"/>
+          <w:szCs w:val="24"/>
+        </w:rPr>
+        <w:t xml:space="preserve"> as needed</w:t>
       </w:r>
     </w:p>
     <w:p>
@@ -1656,18 +3304,31 @@
         <w:spacing w:line="240" w:lineRule="auto"/>
         <w:rPr>
           <w:rFonts w:ascii="Garamond" w:hAnsi="Garamond"/>
-          <w:sz w:val="24"/>
-          <w:szCs w:val="24"/>
-        </w:rPr>
-      </w:pPr>
-      <w:r>
-        <w:rPr>
-          <w:rFonts w:ascii="Garamond" w:hAnsi="Garamond"/>
-          <w:sz w:val="24"/>
-          <w:szCs w:val="24"/>
-        </w:rPr>
-        <w:t>Learn more about the use of ResponseEntity</w:t>
-      </w:r>
+          <w:strike/>
+          <w:sz w:val="24"/>
+          <w:szCs w:val="24"/>
+        </w:rPr>
+      </w:pPr>
+      <w:r>
+        <w:rPr>
+          <w:rFonts w:ascii="Garamond" w:hAnsi="Garamond"/>
+          <w:strike/>
+          <w:sz w:val="24"/>
+          <w:szCs w:val="24"/>
+        </w:rPr>
+        <w:t xml:space="preserve">Learn more about the use of </w:t>
+      </w:r>
+      <w:proofErr w:type="spellStart"/>
+      <w:r>
+        <w:rPr>
+          <w:rFonts w:ascii="Garamond" w:hAnsi="Garamond"/>
+          <w:strike/>
+          <w:sz w:val="24"/>
+          <w:szCs w:val="24"/>
+        </w:rPr>
+        <w:t>ResponseEntity</w:t>
+      </w:r>
+      <w:proofErr w:type="spellEnd"/>
     </w:p>
     <w:p>
       <w:pPr>
@@ -1702,32 +3363,652 @@
         <w:spacing w:line="240" w:lineRule="auto"/>
         <w:rPr>
           <w:rFonts w:ascii="Garamond" w:hAnsi="Garamond"/>
-          <w:sz w:val="24"/>
-          <w:szCs w:val="24"/>
-        </w:rPr>
-      </w:pPr>
-      <w:r>
-        <w:rPr>
-          <w:rFonts w:ascii="Garamond" w:hAnsi="Garamond"/>
-          <w:sz w:val="24"/>
-          <w:szCs w:val="24"/>
-        </w:rPr>
-        <w:t>Work on the FE.</w:t>
-      </w:r>
+          <w:strike/>
+          <w:sz w:val="24"/>
+          <w:szCs w:val="24"/>
+        </w:rPr>
+      </w:pPr>
+      <w:r>
+        <w:rPr>
+          <w:rFonts w:ascii="Garamond" w:hAnsi="Garamond"/>
+          <w:strike/>
+          <w:sz w:val="24"/>
+          <w:szCs w:val="24"/>
+        </w:rPr>
+        <w:t xml:space="preserve">Solve </w:t>
+      </w:r>
+      <w:proofErr w:type="spellStart"/>
+      <w:r>
+        <w:rPr>
+          <w:rFonts w:ascii="Garamond" w:hAnsi="Garamond"/>
+          <w:strike/>
+          <w:sz w:val="24"/>
+          <w:szCs w:val="24"/>
+        </w:rPr>
+        <w:t>currIndex</w:t>
+      </w:r>
+      <w:proofErr w:type="spellEnd"/>
+      <w:r>
+        <w:rPr>
+          <w:rFonts w:ascii="Garamond" w:hAnsi="Garamond"/>
+          <w:strike/>
+          <w:sz w:val="24"/>
+          <w:szCs w:val="24"/>
+        </w:rPr>
+        <w:t xml:space="preserve"> state not updating – last issue to solve to build a full recipe object</w:t>
+      </w:r>
+    </w:p>
+    <w:p>
+      <w:pPr>
+        <w:pStyle w:val="ListParagraph"/>
+        <w:numPr>
+          <w:ilvl w:val="0"/>
+          <w:numId w:val="8"/>
+        </w:numPr>
+        <w:spacing w:line="240" w:lineRule="auto"/>
+        <w:rPr>
+          <w:rFonts w:ascii="Garamond" w:hAnsi="Garamond"/>
+          <w:sz w:val="24"/>
+          <w:szCs w:val="24"/>
+        </w:rPr>
+      </w:pPr>
+      <w:r>
+        <w:rPr>
+          <w:rFonts w:ascii="Garamond" w:hAnsi="Garamond"/>
+          <w:sz w:val="24"/>
+          <w:szCs w:val="24"/>
+        </w:rPr>
+        <w:t xml:space="preserve">Implement </w:t>
+      </w:r>
+      <w:proofErr w:type="spellStart"/>
+      <w:r>
+        <w:rPr>
+          <w:rFonts w:ascii="Garamond" w:hAnsi="Garamond"/>
+          <w:sz w:val="24"/>
+          <w:szCs w:val="24"/>
+        </w:rPr>
+        <w:t>getRecipeByUser</w:t>
+      </w:r>
+      <w:proofErr w:type="spellEnd"/>
+      <w:r>
+        <w:rPr>
+          <w:rFonts w:ascii="Garamond" w:hAnsi="Garamond"/>
+          <w:sz w:val="24"/>
+          <w:szCs w:val="24"/>
+        </w:rPr>
+        <w:t xml:space="preserve"> request</w:t>
+      </w:r>
+    </w:p>
+    <w:p>
+      <w:pPr>
+        <w:pStyle w:val="ListParagraph"/>
+        <w:numPr>
+          <w:ilvl w:val="0"/>
+          <w:numId w:val="8"/>
+        </w:numPr>
+        <w:spacing w:line="240" w:lineRule="auto"/>
+        <w:rPr>
+          <w:rFonts w:ascii="Garamond" w:hAnsi="Garamond"/>
+          <w:sz w:val="24"/>
+          <w:szCs w:val="24"/>
+        </w:rPr>
+      </w:pPr>
+      <w:r>
+        <w:rPr>
+          <w:rFonts w:ascii="Garamond" w:hAnsi="Garamond"/>
+          <w:sz w:val="24"/>
+          <w:szCs w:val="24"/>
+        </w:rPr>
+        <w:t>Display user’s recipes on their recipe page</w:t>
+      </w:r>
+    </w:p>
+    <w:p>
+      <w:pPr>
+        <w:pStyle w:val="ListParagraph"/>
+        <w:numPr>
+          <w:ilvl w:val="0"/>
+          <w:numId w:val="8"/>
+        </w:numPr>
+        <w:spacing w:line="240" w:lineRule="auto"/>
+        <w:rPr>
+          <w:rFonts w:ascii="Garamond" w:hAnsi="Garamond"/>
+          <w:sz w:val="24"/>
+          <w:szCs w:val="24"/>
+        </w:rPr>
+      </w:pPr>
+      <w:r>
+        <w:rPr>
+          <w:rFonts w:ascii="Garamond" w:hAnsi="Garamond"/>
+          <w:sz w:val="24"/>
+          <w:szCs w:val="24"/>
+        </w:rPr>
+        <w:t>Enable the search page</w:t>
+      </w:r>
+    </w:p>
+    <w:p>
+      <w:pPr>
+        <w:pStyle w:val="ListParagraph"/>
+        <w:numPr>
+          <w:ilvl w:val="0"/>
+          <w:numId w:val="8"/>
+        </w:numPr>
+        <w:spacing w:line="240" w:lineRule="auto"/>
+        <w:rPr>
+          <w:rFonts w:ascii="Garamond" w:hAnsi="Garamond"/>
+          <w:sz w:val="24"/>
+          <w:szCs w:val="24"/>
+        </w:rPr>
+      </w:pPr>
+      <w:r>
+        <w:rPr>
+          <w:rFonts w:ascii="Garamond" w:hAnsi="Garamond"/>
+          <w:sz w:val="24"/>
+          <w:szCs w:val="24"/>
+        </w:rPr>
+        <w:t>Implement the masonry layout scheme on the search page</w:t>
+      </w:r>
+    </w:p>
+    <w:p>
+      <w:pPr>
+        <w:pStyle w:val="ListParagraph"/>
+        <w:numPr>
+          <w:ilvl w:val="0"/>
+          <w:numId w:val="8"/>
+        </w:numPr>
+        <w:spacing w:line="240" w:lineRule="auto"/>
+        <w:rPr>
+          <w:rFonts w:ascii="Garamond" w:hAnsi="Garamond"/>
+          <w:sz w:val="24"/>
+          <w:szCs w:val="24"/>
+        </w:rPr>
+      </w:pPr>
+      <w:r>
+        <w:rPr>
+          <w:rFonts w:ascii="Garamond" w:hAnsi="Garamond"/>
+          <w:sz w:val="24"/>
+          <w:szCs w:val="24"/>
+        </w:rPr>
+        <w:t xml:space="preserve">Implement </w:t>
+      </w:r>
+      <w:proofErr w:type="spellStart"/>
+      <w:r>
+        <w:rPr>
+          <w:rFonts w:ascii="Garamond" w:hAnsi="Garamond"/>
+          <w:sz w:val="24"/>
+          <w:szCs w:val="24"/>
+        </w:rPr>
+        <w:t>deleteRecipe</w:t>
+      </w:r>
+      <w:proofErr w:type="spellEnd"/>
+      <w:r>
+        <w:rPr>
+          <w:rFonts w:ascii="Garamond" w:hAnsi="Garamond"/>
+          <w:sz w:val="24"/>
+          <w:szCs w:val="24"/>
+        </w:rPr>
+        <w:t xml:space="preserve"> request</w:t>
+      </w:r>
+    </w:p>
+    <w:p>
+      <w:pPr>
+        <w:pStyle w:val="ListParagraph"/>
+        <w:numPr>
+          <w:ilvl w:val="0"/>
+          <w:numId w:val="8"/>
+        </w:numPr>
+        <w:spacing w:line="240" w:lineRule="auto"/>
+        <w:rPr>
+          <w:rFonts w:ascii="Garamond" w:hAnsi="Garamond"/>
+          <w:sz w:val="24"/>
+          <w:szCs w:val="24"/>
+        </w:rPr>
+      </w:pPr>
+      <w:r>
+        <w:rPr>
+          <w:rFonts w:ascii="Garamond" w:hAnsi="Garamond"/>
+          <w:sz w:val="24"/>
+          <w:szCs w:val="24"/>
+        </w:rPr>
+        <w:t>Implement view recipe on f/e</w:t>
+      </w:r>
+    </w:p>
+    <w:p>
+      <w:pPr>
+        <w:pStyle w:val="ListParagraph"/>
+        <w:numPr>
+          <w:ilvl w:val="0"/>
+          <w:numId w:val="8"/>
+        </w:numPr>
+        <w:spacing w:line="240" w:lineRule="auto"/>
+        <w:rPr>
+          <w:rFonts w:ascii="Garamond" w:hAnsi="Garamond"/>
+          <w:sz w:val="24"/>
+          <w:szCs w:val="24"/>
+        </w:rPr>
+      </w:pPr>
+      <w:r>
+        <w:rPr>
+          <w:rFonts w:ascii="Garamond" w:hAnsi="Garamond"/>
+          <w:sz w:val="24"/>
+          <w:szCs w:val="24"/>
+        </w:rPr>
+        <w:t>Implement themes in Tailwind; specifically want to implement a dark mode.</w:t>
+      </w:r>
+    </w:p>
+    <w:p>
+      <w:pPr>
+        <w:pStyle w:val="ListParagraph"/>
+        <w:numPr>
+          <w:ilvl w:val="0"/>
+          <w:numId w:val="8"/>
+        </w:numPr>
+        <w:spacing w:line="240" w:lineRule="auto"/>
+        <w:rPr>
+          <w:rFonts w:ascii="Garamond" w:hAnsi="Garamond"/>
+          <w:sz w:val="24"/>
+          <w:szCs w:val="24"/>
+        </w:rPr>
+      </w:pPr>
+      <w:r>
+        <w:rPr>
+          <w:rFonts w:ascii="Garamond" w:hAnsi="Garamond"/>
+          <w:sz w:val="24"/>
+          <w:szCs w:val="24"/>
+        </w:rPr>
+        <w:t>Address excessive re-renders. I’m not sure what exactly is causing these, so research will be needed to prevent excessive renders and</w:t>
+      </w:r>
+      <w:r>
+        <w:rPr>
+          <w:rFonts w:ascii="Garamond" w:hAnsi="Garamond"/>
+          <w:sz w:val="24"/>
+          <w:szCs w:val="24"/>
+        </w:rPr>
+        <w:t xml:space="preserve"> API</w:t>
+      </w:r>
+      <w:r>
+        <w:rPr>
+          <w:rFonts w:ascii="Garamond" w:hAnsi="Garamond"/>
+          <w:sz w:val="24"/>
+          <w:szCs w:val="24"/>
+        </w:rPr>
+        <w:t xml:space="preserve"> calls that execute on render.</w:t>
+      </w:r>
+    </w:p>
+    <w:p>
+      <w:pPr>
+        <w:pStyle w:val="ListParagraph"/>
+        <w:numPr>
+          <w:ilvl w:val="0"/>
+          <w:numId w:val="8"/>
+        </w:numPr>
+        <w:spacing w:line="240" w:lineRule="auto"/>
+        <w:rPr>
+          <w:rFonts w:ascii="Garamond" w:hAnsi="Garamond"/>
+          <w:sz w:val="24"/>
+          <w:szCs w:val="24"/>
+        </w:rPr>
+      </w:pPr>
+      <w:r>
+        <w:rPr>
+          <w:rFonts w:ascii="Garamond" w:hAnsi="Garamond"/>
+          <w:sz w:val="24"/>
+          <w:szCs w:val="24"/>
+        </w:rPr>
+        <w:t>Write unit tests for each method.</w:t>
+      </w:r>
+    </w:p>
+    <w:p>
+      <w:pPr>
+        <w:spacing w:line="240" w:lineRule="auto"/>
+        <w:rPr>
+          <w:rFonts w:ascii="Garamond" w:hAnsi="Garamond"/>
+          <w:sz w:val="24"/>
+          <w:szCs w:val="24"/>
+        </w:rPr>
+      </w:pPr>
+    </w:p>
+    <w:p>
+      <w:pPr>
+        <w:spacing w:line="240" w:lineRule="auto"/>
+        <w:rPr>
+          <w:rFonts w:ascii="Garamond" w:hAnsi="Garamond"/>
+          <w:sz w:val="24"/>
+          <w:szCs w:val="24"/>
+        </w:rPr>
+      </w:pPr>
+    </w:p>
+    <w:p>
+      <w:pPr>
+        <w:spacing w:line="240" w:lineRule="auto"/>
+        <w:rPr>
+          <w:rFonts w:ascii="Garamond" w:hAnsi="Garamond"/>
+          <w:sz w:val="24"/>
+          <w:szCs w:val="24"/>
+        </w:rPr>
+      </w:pPr>
+    </w:p>
+    <w:p>
+      <w:pPr>
+        <w:spacing w:line="240" w:lineRule="auto"/>
+        <w:rPr>
+          <w:rFonts w:ascii="Garamond" w:hAnsi="Garamond"/>
+          <w:sz w:val="24"/>
+          <w:szCs w:val="24"/>
+        </w:rPr>
+      </w:pPr>
+    </w:p>
+    <w:p>
+      <w:pPr>
+        <w:spacing w:line="240" w:lineRule="auto"/>
+        <w:rPr>
+          <w:rFonts w:ascii="Garamond" w:hAnsi="Garamond"/>
+          <w:sz w:val="24"/>
+          <w:szCs w:val="24"/>
+        </w:rPr>
+      </w:pPr>
+    </w:p>
+    <w:p>
+      <w:pPr>
+        <w:rPr>
+          <w:rFonts w:ascii="Garamond" w:hAnsi="Garamond"/>
+          <w:sz w:val="24"/>
+          <w:szCs w:val="24"/>
+        </w:rPr>
+      </w:pPr>
+      <w:r>
+        <w:rPr>
+          <w:rFonts w:ascii="Garamond" w:hAnsi="Garamond"/>
+          <w:sz w:val="24"/>
+          <w:szCs w:val="24"/>
+        </w:rPr>
+        <w:br w:type="page"/>
+      </w:r>
+    </w:p>
+    <w:p>
+      <w:pPr>
+        <w:pStyle w:val="ListParagraph"/>
+        <w:spacing w:line="240" w:lineRule="auto"/>
+        <w:jc w:val="center"/>
+        <w:rPr>
+          <w:rFonts w:ascii="Garamond" w:hAnsi="Garamond"/>
+          <w:sz w:val="32"/>
+          <w:szCs w:val="32"/>
+        </w:rPr>
+      </w:pPr>
+      <w:r>
+        <w:rPr>
+          <w:rFonts w:ascii="Garamond" w:hAnsi="Garamond"/>
+          <w:sz w:val="32"/>
+          <w:szCs w:val="32"/>
+        </w:rPr>
+        <w:lastRenderedPageBreak/>
+        <w:t>Challenges Encountered</w:t>
+      </w:r>
+    </w:p>
+    <w:p>
+      <w:pPr>
+        <w:pStyle w:val="ListParagraph"/>
+        <w:numPr>
+          <w:ilvl w:val="0"/>
+          <w:numId w:val="15"/>
+        </w:numPr>
+        <w:spacing w:line="240" w:lineRule="auto"/>
+        <w:ind w:left="720"/>
+        <w:rPr>
+          <w:rFonts w:ascii="Garamond" w:hAnsi="Garamond"/>
+          <w:sz w:val="24"/>
+          <w:szCs w:val="24"/>
+        </w:rPr>
+      </w:pPr>
     </w:p>
     <w:sectPr>
+      <w:headerReference w:type="first" r:id="rId7"/>
       <w:pgSz w:w="12240" w:h="15840"/>
       <w:pgMar w:top="1440" w:right="1440" w:bottom="1440" w:left="1440" w:header="720" w:footer="720" w:gutter="0"/>
       <w:cols w:space="720"/>
+      <w:titlePg/>
       <w:docGrid w:linePitch="360"/>
     </w:sectPr>
   </w:body>
 </w:document>
 </file>
 
+<file path=word/endnotes.xml><?xml version="1.0" encoding="utf-8"?>
+<w:endnotes xmlns:wpc="http://schemas.microsoft.com/office/word/2010/wordprocessingCanvas" xmlns:cx="http://schemas.microsoft.com/office/drawing/2014/chartex" xmlns:cx1="http://schemas.microsoft.com/office/drawing/2015/9/8/chartex" xmlns:cx2="http://schemas.microsoft.com/office/drawing/2015/10/21/chartex" xmlns:cx3="http://schemas.microsoft.com/office/drawing/2016/5/9/chartex" xmlns:cx4="http://schemas.microsoft.com/office/drawing/2016/5/10/chartex" xmlns:cx5="http://schemas.microsoft.com/office/drawing/2016/5/11/chartex" xmlns:cx6="http://schemas.microsoft.com/office/drawing/2016/5/12/chartex" xmlns:cx7="http://schemas.microsoft.com/office/drawing/2016/5/13/chartex" xmlns:cx8="http://schemas.microsoft.com/office/drawing/2016/5/14/chartex" xmlns:mc="http://schemas.openxmlformats.org/markup-compatibility/2006" xmlns:aink="http://schemas.microsoft.com/office/drawing/2016/ink" xmlns:am3d="http://schemas.microsoft.com/office/drawing/2017/model3d" xmlns:o="urn:schemas-microsoft-com:office:office" xmlns:oel="http://schemas.microsoft.com/office/2019/extlst" xmlns:r="http://schemas.openxmlformats.org/officeDocument/2006/relationships" xmlns:m="http://schemas.openxmlformats.org/officeDocument/2006/math" xmlns:v="urn:schemas-microsoft-com:vml" xmlns:wp14="http://schemas.microsoft.com/office/word/2010/wordprocessingDrawing" xmlns:wp="http://schemas.openxmlformats.org/drawingml/2006/wordprocessingDrawing" xmlns:w10="urn:schemas-microsoft-com:office:word" xmlns:w="http://schemas.openxmlformats.org/wordprocessingml/2006/main" xmlns:w14="http://schemas.microsoft.com/office/word/2010/wordml" xmlns:w15="http://schemas.microsoft.com/office/word/2012/wordml" xmlns:w16cex="http://schemas.microsoft.com/office/word/2018/wordml/cex" xmlns:w16cid="http://schemas.microsoft.com/office/word/2016/wordml/cid" xmlns:w16="http://schemas.microsoft.com/office/word/2018/wordml" xmlns:w16sdtdh="http://schemas.microsoft.com/office/word/2020/wordml/sdtdatahash" xmlns:w16se="http://schemas.microsoft.com/office/word/2015/wordml/symex" xmlns:wpg="http://schemas.microsoft.com/office/word/2010/wordprocessingGroup" xmlns:wpi="http://schemas.microsoft.com/office/word/2010/wordprocessingInk" xmlns:wne="http://schemas.microsoft.com/office/word/2006/wordml" xmlns:wps="http://schemas.microsoft.com/office/word/2010/wordprocessingShape" mc:Ignorable="w14 w15 w16se w16cid w16 w16cex w16sdtdh wp14">
+  <w:endnote w:type="separator" w:id="-1">
+    <w:p>
+      <w:pPr>
+        <w:spacing w:after="0" w:line="240" w:lineRule="auto"/>
+      </w:pPr>
+      <w:r>
+        <w:separator/>
+      </w:r>
+    </w:p>
+  </w:endnote>
+  <w:endnote w:type="continuationSeparator" w:id="0">
+    <w:p>
+      <w:pPr>
+        <w:spacing w:after="0" w:line="240" w:lineRule="auto"/>
+      </w:pPr>
+      <w:r>
+        <w:continuationSeparator/>
+      </w:r>
+    </w:p>
+  </w:endnote>
+</w:endnotes>
+</file>
+
+<file path=word/footnotes.xml><?xml version="1.0" encoding="utf-8"?>
+<w:footnotes xmlns:wpc="http://schemas.microsoft.com/office/word/2010/wordprocessingCanvas" xmlns:cx="http://schemas.microsoft.com/office/drawing/2014/chartex" xmlns:cx1="http://schemas.microsoft.com/office/drawing/2015/9/8/chartex" xmlns:cx2="http://schemas.microsoft.com/office/drawing/2015/10/21/chartex" xmlns:cx3="http://schemas.microsoft.com/office/drawing/2016/5/9/chartex" xmlns:cx4="http://schemas.microsoft.com/office/drawing/2016/5/10/chartex" xmlns:cx5="http://schemas.microsoft.com/office/drawing/2016/5/11/chartex" xmlns:cx6="http://schemas.microsoft.com/office/drawing/2016/5/12/chartex" xmlns:cx7="http://schemas.microsoft.com/office/drawing/2016/5/13/chartex" xmlns:cx8="http://schemas.microsoft.com/office/drawing/2016/5/14/chartex" xmlns:mc="http://schemas.openxmlformats.org/markup-compatibility/2006" xmlns:aink="http://schemas.microsoft.com/office/drawing/2016/ink" xmlns:am3d="http://schemas.microsoft.com/office/drawing/2017/model3d" xmlns:o="urn:schemas-microsoft-com:office:office" xmlns:oel="http://schemas.microsoft.com/office/2019/extlst" xmlns:r="http://schemas.openxmlformats.org/officeDocument/2006/relationships" xmlns:m="http://schemas.openxmlformats.org/officeDocument/2006/math" xmlns:v="urn:schemas-microsoft-com:vml" xmlns:wp14="http://schemas.microsoft.com/office/word/2010/wordprocessingDrawing" xmlns:wp="http://schemas.openxmlformats.org/drawingml/2006/wordprocessingDrawing" xmlns:w10="urn:schemas-microsoft-com:office:word" xmlns:w="http://schemas.openxmlformats.org/wordprocessingml/2006/main" xmlns:w14="http://schemas.microsoft.com/office/word/2010/wordml" xmlns:w15="http://schemas.microsoft.com/office/word/2012/wordml" xmlns:w16cex="http://schemas.microsoft.com/office/word/2018/wordml/cex" xmlns:w16cid="http://schemas.microsoft.com/office/word/2016/wordml/cid" xmlns:w16="http://schemas.microsoft.com/office/word/2018/wordml" xmlns:w16sdtdh="http://schemas.microsoft.com/office/word/2020/wordml/sdtdatahash" xmlns:w16se="http://schemas.microsoft.com/office/word/2015/wordml/symex" xmlns:wpg="http://schemas.microsoft.com/office/word/2010/wordprocessingGroup" xmlns:wpi="http://schemas.microsoft.com/office/word/2010/wordprocessingInk" xmlns:wne="http://schemas.microsoft.com/office/word/2006/wordml" xmlns:wps="http://schemas.microsoft.com/office/word/2010/wordprocessingShape" mc:Ignorable="w14 w15 w16se w16cid w16 w16cex w16sdtdh wp14">
+  <w:footnote w:type="separator" w:id="-1">
+    <w:p>
+      <w:pPr>
+        <w:spacing w:after="0" w:line="240" w:lineRule="auto"/>
+      </w:pPr>
+      <w:r>
+        <w:separator/>
+      </w:r>
+    </w:p>
+  </w:footnote>
+  <w:footnote w:type="continuationSeparator" w:id="0">
+    <w:p>
+      <w:pPr>
+        <w:spacing w:after="0" w:line="240" w:lineRule="auto"/>
+      </w:pPr>
+      <w:r>
+        <w:continuationSeparator/>
+      </w:r>
+    </w:p>
+  </w:footnote>
+</w:footnotes>
+</file>
+
+<file path=word/header1.xml><?xml version="1.0" encoding="utf-8"?>
+<w:hdr xmlns:wpc="http://schemas.microsoft.com/office/word/2010/wordprocessingCanvas" xmlns:cx="http://schemas.microsoft.com/office/drawing/2014/chartex" xmlns:cx1="http://schemas.microsoft.com/office/drawing/2015/9/8/chartex" xmlns:cx2="http://schemas.microsoft.com/office/drawing/2015/10/21/chartex" xmlns:cx3="http://schemas.microsoft.com/office/drawing/2016/5/9/chartex" xmlns:cx4="http://schemas.microsoft.com/office/drawing/2016/5/10/chartex" xmlns:cx5="http://schemas.microsoft.com/office/drawing/2016/5/11/chartex" xmlns:cx6="http://schemas.microsoft.com/office/drawing/2016/5/12/chartex" xmlns:cx7="http://schemas.microsoft.com/office/drawing/2016/5/13/chartex" xmlns:cx8="http://schemas.microsoft.com/office/drawing/2016/5/14/chartex" xmlns:mc="http://schemas.openxmlformats.org/markup-compatibility/2006" xmlns:aink="http://schemas.microsoft.com/office/drawing/2016/ink" xmlns:am3d="http://schemas.microsoft.com/office/drawing/2017/model3d" xmlns:o="urn:schemas-microsoft-com:office:office" xmlns:oel="http://schemas.microsoft.com/office/2019/extlst" xmlns:r="http://schemas.openxmlformats.org/officeDocument/2006/relationships" xmlns:m="http://schemas.openxmlformats.org/officeDocument/2006/math" xmlns:v="urn:schemas-microsoft-com:vml" xmlns:wp14="http://schemas.microsoft.com/office/word/2010/wordprocessingDrawing" xmlns:wp="http://schemas.openxmlformats.org/drawingml/2006/wordprocessingDrawing" xmlns:w10="urn:schemas-microsoft-com:office:word" xmlns:w="http://schemas.openxmlformats.org/wordprocessingml/2006/main" xmlns:w14="http://schemas.microsoft.com/office/word/2010/wordml" xmlns:w15="http://schemas.microsoft.com/office/word/2012/wordml" xmlns:w16cex="http://schemas.microsoft.com/office/word/2018/wordml/cex" xmlns:w16cid="http://schemas.microsoft.com/office/word/2016/wordml/cid" xmlns:w16="http://schemas.microsoft.com/office/word/2018/wordml" xmlns:w16sdtdh="http://schemas.microsoft.com/office/word/2020/wordml/sdtdatahash" xmlns:w16se="http://schemas.microsoft.com/office/word/2015/wordml/symex" xmlns:wpg="http://schemas.microsoft.com/office/word/2010/wordprocessingGroup" xmlns:wpi="http://schemas.microsoft.com/office/word/2010/wordprocessingInk" xmlns:wne="http://schemas.microsoft.com/office/word/2006/wordml" xmlns:wps="http://schemas.microsoft.com/office/word/2010/wordprocessingShape" mc:Ignorable="w14 w15 w16se w16cid w16 w16cex w16sdtdh wp14">
+  <w:p>
+    <w:pPr>
+      <w:pStyle w:val="Header"/>
+    </w:pPr>
+    <w:r>
+      <w:rPr>
+        <w:noProof/>
+      </w:rPr>
+      <w:drawing>
+        <wp:anchor distT="0" distB="0" distL="114300" distR="114300" simplePos="0" relativeHeight="251658240" behindDoc="0" locked="0" layoutInCell="1" allowOverlap="1" wp14:anchorId="61D7C435" wp14:editId="766CBD3B">
+          <wp:simplePos x="0" y="0"/>
+          <wp:positionH relativeFrom="leftMargin">
+            <wp:align>right</wp:align>
+          </wp:positionH>
+          <wp:positionV relativeFrom="paragraph">
+            <wp:posOffset>-333375</wp:posOffset>
+          </wp:positionV>
+          <wp:extent cx="590550" cy="590550"/>
+          <wp:effectExtent l="0" t="0" r="0" b="0"/>
+          <wp:wrapSquare wrapText="bothSides"/>
+          <wp:docPr id="3" name="Picture 3" descr="Shape&#10;&#10;Description automatically generated with low confidence"/>
+          <wp:cNvGraphicFramePr>
+            <a:graphicFrameLocks xmlns:a="http://schemas.openxmlformats.org/drawingml/2006/main" noChangeAspect="1"/>
+          </wp:cNvGraphicFramePr>
+          <a:graphic xmlns:a="http://schemas.openxmlformats.org/drawingml/2006/main">
+            <a:graphicData uri="http://schemas.openxmlformats.org/drawingml/2006/picture">
+              <pic:pic xmlns:pic="http://schemas.openxmlformats.org/drawingml/2006/picture">
+                <pic:nvPicPr>
+                  <pic:cNvPr id="3" name="Picture 3" descr="Shape&#10;&#10;Description automatically generated with low confidence"/>
+                  <pic:cNvPicPr/>
+                </pic:nvPicPr>
+                <pic:blipFill>
+                  <a:blip r:embed="rId1">
+                    <a:extLst>
+                      <a:ext uri="{28A0092B-C50C-407E-A947-70E740481C1C}">
+                        <a14:useLocalDpi xmlns:a14="http://schemas.microsoft.com/office/drawing/2010/main" val="0"/>
+                      </a:ext>
+                    </a:extLst>
+                  </a:blip>
+                  <a:stretch>
+                    <a:fillRect/>
+                  </a:stretch>
+                </pic:blipFill>
+                <pic:spPr>
+                  <a:xfrm flipH="1">
+                    <a:off x="0" y="0"/>
+                    <a:ext cx="590550" cy="590550"/>
+                  </a:xfrm>
+                  <a:prstGeom prst="rect">
+                    <a:avLst/>
+                  </a:prstGeom>
+                </pic:spPr>
+              </pic:pic>
+            </a:graphicData>
+          </a:graphic>
+          <wp14:sizeRelH relativeFrom="margin">
+            <wp14:pctWidth>0</wp14:pctWidth>
+          </wp14:sizeRelH>
+          <wp14:sizeRelV relativeFrom="margin">
+            <wp14:pctHeight>0</wp14:pctHeight>
+          </wp14:sizeRelV>
+        </wp:anchor>
+      </w:drawing>
+    </w:r>
+  </w:p>
+</w:hdr>
+</file>
+
 <file path=word/numbering.xml><?xml version="1.0" encoding="utf-8"?>
 <w:numbering xmlns:wpc="http://schemas.microsoft.com/office/word/2010/wordprocessingCanvas" xmlns:cx="http://schemas.microsoft.com/office/drawing/2014/chartex" xmlns:cx1="http://schemas.microsoft.com/office/drawing/2015/9/8/chartex" xmlns:cx2="http://schemas.microsoft.com/office/drawing/2015/10/21/chartex" xmlns:cx3="http://schemas.microsoft.com/office/drawing/2016/5/9/chartex" xmlns:cx4="http://schemas.microsoft.com/office/drawing/2016/5/10/chartex" xmlns:cx5="http://schemas.microsoft.com/office/drawing/2016/5/11/chartex" xmlns:cx6="http://schemas.microsoft.com/office/drawing/2016/5/12/chartex" xmlns:cx7="http://schemas.microsoft.com/office/drawing/2016/5/13/chartex" xmlns:cx8="http://schemas.microsoft.com/office/drawing/2016/5/14/chartex" xmlns:mc="http://schemas.openxmlformats.org/markup-compatibility/2006" xmlns:aink="http://schemas.microsoft.com/office/drawing/2016/ink" xmlns:am3d="http://schemas.microsoft.com/office/drawing/2017/model3d" xmlns:o="urn:schemas-microsoft-com:office:office" xmlns:oel="http://schemas.microsoft.com/office/2019/extlst" xmlns:r="http://schemas.openxmlformats.org/officeDocument/2006/relationships" xmlns:m="http://schemas.openxmlformats.org/officeDocument/2006/math" xmlns:v="urn:schemas-microsoft-com:vml" xmlns:wp14="http://schemas.microsoft.com/office/word/2010/wordprocessingDrawing" xmlns:wp="http://schemas.openxmlformats.org/drawingml/2006/wordprocessingDrawing" xmlns:w10="urn:schemas-microsoft-com:office:word" xmlns:w="http://schemas.openxmlformats.org/wordprocessingml/2006/main" xmlns:w14="http://schemas.microsoft.com/office/word/2010/wordml" xmlns:w15="http://schemas.microsoft.com/office/word/2012/wordml" xmlns:w16cex="http://schemas.microsoft.com/office/word/2018/wordml/cex" xmlns:w16cid="http://schemas.microsoft.com/office/word/2016/wordml/cid" xmlns:w16="http://schemas.microsoft.com/office/word/2018/wordml" xmlns:w16sdtdh="http://schemas.microsoft.com/office/word/2020/wordml/sdtdatahash" xmlns:w16se="http://schemas.microsoft.com/office/word/2015/wordml/symex" xmlns:wpg="http://schemas.microsoft.com/office/word/2010/wordprocessingGroup" xmlns:wpi="http://schemas.microsoft.com/office/word/2010/wordprocessingInk" xmlns:wne="http://schemas.microsoft.com/office/word/2006/wordml" xmlns:wps="http://schemas.microsoft.com/office/word/2010/wordprocessingShape" mc:Ignorable="w14 w15 w16se w16cid w16 w16cex w16sdtdh wp14">
   <w:abstractNum w:abstractNumId="0" w15:restartNumberingAfterBreak="0">
+    <w:nsid w:val="19191C2B"/>
+    <w:multiLevelType w:val="hybridMultilevel"/>
+    <w:tmpl w:val="9A52D3A8"/>
+    <w:lvl w:ilvl="0" w:tplc="DCDC7AF0">
+      <w:start w:val="1"/>
+      <w:numFmt w:val="bullet"/>
+      <w:lvlText w:val=""/>
+      <w:lvlJc w:val="left"/>
+      <w:pPr>
+        <w:ind w:left="3600" w:hanging="360"/>
+      </w:pPr>
+      <w:rPr>
+        <w:rFonts w:ascii="Symbol" w:hAnsi="Symbol" w:hint="default"/>
+      </w:rPr>
+    </w:lvl>
+    <w:lvl w:ilvl="1" w:tplc="04090003" w:tentative="1">
+      <w:start w:val="1"/>
+      <w:numFmt w:val="bullet"/>
+      <w:lvlText w:val="o"/>
+      <w:lvlJc w:val="left"/>
+      <w:pPr>
+        <w:ind w:left="4320" w:hanging="360"/>
+      </w:pPr>
+      <w:rPr>
+        <w:rFonts w:ascii="Courier New" w:hAnsi="Courier New" w:cs="Courier New" w:hint="default"/>
+      </w:rPr>
+    </w:lvl>
+    <w:lvl w:ilvl="2" w:tplc="04090005" w:tentative="1">
+      <w:start w:val="1"/>
+      <w:numFmt w:val="bullet"/>
+      <w:lvlText w:val=""/>
+      <w:lvlJc w:val="left"/>
+      <w:pPr>
+        <w:ind w:left="5040" w:hanging="360"/>
+      </w:pPr>
+      <w:rPr>
+        <w:rFonts w:ascii="Wingdings" w:hAnsi="Wingdings" w:hint="default"/>
+      </w:rPr>
+    </w:lvl>
+    <w:lvl w:ilvl="3" w:tplc="04090001" w:tentative="1">
+      <w:start w:val="1"/>
+      <w:numFmt w:val="bullet"/>
+      <w:lvlText w:val=""/>
+      <w:lvlJc w:val="left"/>
+      <w:pPr>
+        <w:ind w:left="5760" w:hanging="360"/>
+      </w:pPr>
+      <w:rPr>
+        <w:rFonts w:ascii="Symbol" w:hAnsi="Symbol" w:hint="default"/>
+      </w:rPr>
+    </w:lvl>
+    <w:lvl w:ilvl="4" w:tplc="04090003" w:tentative="1">
+      <w:start w:val="1"/>
+      <w:numFmt w:val="bullet"/>
+      <w:lvlText w:val="o"/>
+      <w:lvlJc w:val="left"/>
+      <w:pPr>
+        <w:ind w:left="6480" w:hanging="360"/>
+      </w:pPr>
+      <w:rPr>
+        <w:rFonts w:ascii="Courier New" w:hAnsi="Courier New" w:cs="Courier New" w:hint="default"/>
+      </w:rPr>
+    </w:lvl>
+    <w:lvl w:ilvl="5" w:tplc="04090005" w:tentative="1">
+      <w:start w:val="1"/>
+      <w:numFmt w:val="bullet"/>
+      <w:lvlText w:val=""/>
+      <w:lvlJc w:val="left"/>
+      <w:pPr>
+        <w:ind w:left="7200" w:hanging="360"/>
+      </w:pPr>
+      <w:rPr>
+        <w:rFonts w:ascii="Wingdings" w:hAnsi="Wingdings" w:hint="default"/>
+      </w:rPr>
+    </w:lvl>
+    <w:lvl w:ilvl="6" w:tplc="04090001" w:tentative="1">
+      <w:start w:val="1"/>
+      <w:numFmt w:val="bullet"/>
+      <w:lvlText w:val=""/>
+      <w:lvlJc w:val="left"/>
+      <w:pPr>
+        <w:ind w:left="7920" w:hanging="360"/>
+      </w:pPr>
+      <w:rPr>
+        <w:rFonts w:ascii="Symbol" w:hAnsi="Symbol" w:hint="default"/>
+      </w:rPr>
+    </w:lvl>
+    <w:lvl w:ilvl="7" w:tplc="04090003" w:tentative="1">
+      <w:start w:val="1"/>
+      <w:numFmt w:val="bullet"/>
+      <w:lvlText w:val="o"/>
+      <w:lvlJc w:val="left"/>
+      <w:pPr>
+        <w:ind w:left="8640" w:hanging="360"/>
+      </w:pPr>
+      <w:rPr>
+        <w:rFonts w:ascii="Courier New" w:hAnsi="Courier New" w:cs="Courier New" w:hint="default"/>
+      </w:rPr>
+    </w:lvl>
+    <w:lvl w:ilvl="8" w:tplc="04090005" w:tentative="1">
+      <w:start w:val="1"/>
+      <w:numFmt w:val="bullet"/>
+      <w:lvlText w:val=""/>
+      <w:lvlJc w:val="left"/>
+      <w:pPr>
+        <w:ind w:left="9360" w:hanging="360"/>
+      </w:pPr>
+      <w:rPr>
+        <w:rFonts w:ascii="Wingdings" w:hAnsi="Wingdings" w:hint="default"/>
+      </w:rPr>
+    </w:lvl>
+  </w:abstractNum>
+  <w:abstractNum w:abstractNumId="1" w15:restartNumberingAfterBreak="0">
     <w:nsid w:val="19C60591"/>
     <w:multiLevelType w:val="hybridMultilevel"/>
     <w:tmpl w:val="CC765C62"/>
@@ -1840,7 +4121,120 @@
       </w:rPr>
     </w:lvl>
   </w:abstractNum>
-  <w:abstractNum w:abstractNumId="1" w15:restartNumberingAfterBreak="0">
+  <w:abstractNum w:abstractNumId="2" w15:restartNumberingAfterBreak="0">
+    <w:nsid w:val="1D200196"/>
+    <w:multiLevelType w:val="hybridMultilevel"/>
+    <w:tmpl w:val="EF74C69C"/>
+    <w:lvl w:ilvl="0" w:tplc="04090001">
+      <w:start w:val="1"/>
+      <w:numFmt w:val="bullet"/>
+      <w:lvlText w:val=""/>
+      <w:lvlJc w:val="left"/>
+      <w:pPr>
+        <w:ind w:left="720" w:hanging="360"/>
+      </w:pPr>
+      <w:rPr>
+        <w:rFonts w:ascii="Symbol" w:hAnsi="Symbol" w:hint="default"/>
+      </w:rPr>
+    </w:lvl>
+    <w:lvl w:ilvl="1" w:tplc="04090003" w:tentative="1">
+      <w:start w:val="1"/>
+      <w:numFmt w:val="bullet"/>
+      <w:lvlText w:val="o"/>
+      <w:lvlJc w:val="left"/>
+      <w:pPr>
+        <w:ind w:left="1440" w:hanging="360"/>
+      </w:pPr>
+      <w:rPr>
+        <w:rFonts w:ascii="Courier New" w:hAnsi="Courier New" w:cs="Courier New" w:hint="default"/>
+      </w:rPr>
+    </w:lvl>
+    <w:lvl w:ilvl="2" w:tplc="04090005" w:tentative="1">
+      <w:start w:val="1"/>
+      <w:numFmt w:val="bullet"/>
+      <w:lvlText w:val=""/>
+      <w:lvlJc w:val="left"/>
+      <w:pPr>
+        <w:ind w:left="2160" w:hanging="360"/>
+      </w:pPr>
+      <w:rPr>
+        <w:rFonts w:ascii="Wingdings" w:hAnsi="Wingdings" w:hint="default"/>
+      </w:rPr>
+    </w:lvl>
+    <w:lvl w:ilvl="3" w:tplc="04090001" w:tentative="1">
+      <w:start w:val="1"/>
+      <w:numFmt w:val="bullet"/>
+      <w:lvlText w:val=""/>
+      <w:lvlJc w:val="left"/>
+      <w:pPr>
+        <w:ind w:left="2880" w:hanging="360"/>
+      </w:pPr>
+      <w:rPr>
+        <w:rFonts w:ascii="Symbol" w:hAnsi="Symbol" w:hint="default"/>
+      </w:rPr>
+    </w:lvl>
+    <w:lvl w:ilvl="4" w:tplc="04090003" w:tentative="1">
+      <w:start w:val="1"/>
+      <w:numFmt w:val="bullet"/>
+      <w:lvlText w:val="o"/>
+      <w:lvlJc w:val="left"/>
+      <w:pPr>
+        <w:ind w:left="3600" w:hanging="360"/>
+      </w:pPr>
+      <w:rPr>
+        <w:rFonts w:ascii="Courier New" w:hAnsi="Courier New" w:cs="Courier New" w:hint="default"/>
+      </w:rPr>
+    </w:lvl>
+    <w:lvl w:ilvl="5" w:tplc="04090005" w:tentative="1">
+      <w:start w:val="1"/>
+      <w:numFmt w:val="bullet"/>
+      <w:lvlText w:val=""/>
+      <w:lvlJc w:val="left"/>
+      <w:pPr>
+        <w:ind w:left="4320" w:hanging="360"/>
+      </w:pPr>
+      <w:rPr>
+        <w:rFonts w:ascii="Wingdings" w:hAnsi="Wingdings" w:hint="default"/>
+      </w:rPr>
+    </w:lvl>
+    <w:lvl w:ilvl="6" w:tplc="04090001" w:tentative="1">
+      <w:start w:val="1"/>
+      <w:numFmt w:val="bullet"/>
+      <w:lvlText w:val=""/>
+      <w:lvlJc w:val="left"/>
+      <w:pPr>
+        <w:ind w:left="5040" w:hanging="360"/>
+      </w:pPr>
+      <w:rPr>
+        <w:rFonts w:ascii="Symbol" w:hAnsi="Symbol" w:hint="default"/>
+      </w:rPr>
+    </w:lvl>
+    <w:lvl w:ilvl="7" w:tplc="04090003" w:tentative="1">
+      <w:start w:val="1"/>
+      <w:numFmt w:val="bullet"/>
+      <w:lvlText w:val="o"/>
+      <w:lvlJc w:val="left"/>
+      <w:pPr>
+        <w:ind w:left="5760" w:hanging="360"/>
+      </w:pPr>
+      <w:rPr>
+        <w:rFonts w:ascii="Courier New" w:hAnsi="Courier New" w:cs="Courier New" w:hint="default"/>
+      </w:rPr>
+    </w:lvl>
+    <w:lvl w:ilvl="8" w:tplc="04090005" w:tentative="1">
+      <w:start w:val="1"/>
+      <w:numFmt w:val="bullet"/>
+      <w:lvlText w:val=""/>
+      <w:lvlJc w:val="left"/>
+      <w:pPr>
+        <w:ind w:left="6480" w:hanging="360"/>
+      </w:pPr>
+      <w:rPr>
+        <w:rFonts w:ascii="Wingdings" w:hAnsi="Wingdings" w:hint="default"/>
+      </w:rPr>
+    </w:lvl>
+  </w:abstractNum>
+  <w:abstractNum w:abstractNumId="3" w15:restartNumberingAfterBreak="0">
     <w:nsid w:val="324C4A6D"/>
     <w:multiLevelType w:val="hybridMultilevel"/>
     <w:tmpl w:val="1DA6AB10"/>
@@ -1953,7 +4347,233 @@
       </w:rPr>
     </w:lvl>
   </w:abstractNum>
-  <w:abstractNum w:abstractNumId="2" w15:restartNumberingAfterBreak="0">
+  <w:abstractNum w:abstractNumId="4" w15:restartNumberingAfterBreak="0">
+    <w:nsid w:val="37416A11"/>
+    <w:multiLevelType w:val="hybridMultilevel"/>
+    <w:tmpl w:val="C6CAA5E8"/>
+    <w:lvl w:ilvl="0" w:tplc="04090001">
+      <w:start w:val="1"/>
+      <w:numFmt w:val="bullet"/>
+      <w:lvlText w:val=""/>
+      <w:lvlJc w:val="left"/>
+      <w:pPr>
+        <w:ind w:left="3600" w:hanging="360"/>
+      </w:pPr>
+      <w:rPr>
+        <w:rFonts w:ascii="Symbol" w:hAnsi="Symbol" w:hint="default"/>
+      </w:rPr>
+    </w:lvl>
+    <w:lvl w:ilvl="1" w:tplc="04090003" w:tentative="1">
+      <w:start w:val="1"/>
+      <w:numFmt w:val="bullet"/>
+      <w:lvlText w:val="o"/>
+      <w:lvlJc w:val="left"/>
+      <w:pPr>
+        <w:ind w:left="4320" w:hanging="360"/>
+      </w:pPr>
+      <w:rPr>
+        <w:rFonts w:ascii="Courier New" w:hAnsi="Courier New" w:cs="Courier New" w:hint="default"/>
+      </w:rPr>
+    </w:lvl>
+    <w:lvl w:ilvl="2" w:tplc="04090005" w:tentative="1">
+      <w:start w:val="1"/>
+      <w:numFmt w:val="bullet"/>
+      <w:lvlText w:val=""/>
+      <w:lvlJc w:val="left"/>
+      <w:pPr>
+        <w:ind w:left="5040" w:hanging="360"/>
+      </w:pPr>
+      <w:rPr>
+        <w:rFonts w:ascii="Wingdings" w:hAnsi="Wingdings" w:hint="default"/>
+      </w:rPr>
+    </w:lvl>
+    <w:lvl w:ilvl="3" w:tplc="04090001" w:tentative="1">
+      <w:start w:val="1"/>
+      <w:numFmt w:val="bullet"/>
+      <w:lvlText w:val=""/>
+      <w:lvlJc w:val="left"/>
+      <w:pPr>
+        <w:ind w:left="5760" w:hanging="360"/>
+      </w:pPr>
+      <w:rPr>
+        <w:rFonts w:ascii="Symbol" w:hAnsi="Symbol" w:hint="default"/>
+      </w:rPr>
+    </w:lvl>
+    <w:lvl w:ilvl="4" w:tplc="04090003" w:tentative="1">
+      <w:start w:val="1"/>
+      <w:numFmt w:val="bullet"/>
+      <w:lvlText w:val="o"/>
+      <w:lvlJc w:val="left"/>
+      <w:pPr>
+        <w:ind w:left="6480" w:hanging="360"/>
+      </w:pPr>
+      <w:rPr>
+        <w:rFonts w:ascii="Courier New" w:hAnsi="Courier New" w:cs="Courier New" w:hint="default"/>
+      </w:rPr>
+    </w:lvl>
+    <w:lvl w:ilvl="5" w:tplc="04090005" w:tentative="1">
+      <w:start w:val="1"/>
+      <w:numFmt w:val="bullet"/>
+      <w:lvlText w:val=""/>
+      <w:lvlJc w:val="left"/>
+      <w:pPr>
+        <w:ind w:left="7200" w:hanging="360"/>
+      </w:pPr>
+      <w:rPr>
+        <w:rFonts w:ascii="Wingdings" w:hAnsi="Wingdings" w:hint="default"/>
+      </w:rPr>
+    </w:lvl>
+    <w:lvl w:ilvl="6" w:tplc="04090001" w:tentative="1">
+      <w:start w:val="1"/>
+      <w:numFmt w:val="bullet"/>
+      <w:lvlText w:val=""/>
+      <w:lvlJc w:val="left"/>
+      <w:pPr>
+        <w:ind w:left="7920" w:hanging="360"/>
+      </w:pPr>
+      <w:rPr>
+        <w:rFonts w:ascii="Symbol" w:hAnsi="Symbol" w:hint="default"/>
+      </w:rPr>
+    </w:lvl>
+    <w:lvl w:ilvl="7" w:tplc="04090003" w:tentative="1">
+      <w:start w:val="1"/>
+      <w:numFmt w:val="bullet"/>
+      <w:lvlText w:val="o"/>
+      <w:lvlJc w:val="left"/>
+      <w:pPr>
+        <w:ind w:left="8640" w:hanging="360"/>
+      </w:pPr>
+      <w:rPr>
+        <w:rFonts w:ascii="Courier New" w:hAnsi="Courier New" w:cs="Courier New" w:hint="default"/>
+      </w:rPr>
+    </w:lvl>
+    <w:lvl w:ilvl="8" w:tplc="04090005" w:tentative="1">
+      <w:start w:val="1"/>
+      <w:numFmt w:val="bullet"/>
+      <w:lvlText w:val=""/>
+      <w:lvlJc w:val="left"/>
+      <w:pPr>
+        <w:ind w:left="9360" w:hanging="360"/>
+      </w:pPr>
+      <w:rPr>
+        <w:rFonts w:ascii="Wingdings" w:hAnsi="Wingdings" w:hint="default"/>
+      </w:rPr>
+    </w:lvl>
+  </w:abstractNum>
+  <w:abstractNum w:abstractNumId="5" w15:restartNumberingAfterBreak="0">
+    <w:nsid w:val="384037DA"/>
+    <w:multiLevelType w:val="hybridMultilevel"/>
+    <w:tmpl w:val="C25A80CA"/>
+    <w:lvl w:ilvl="0" w:tplc="DCDC7AF0">
+      <w:start w:val="1"/>
+      <w:numFmt w:val="bullet"/>
+      <w:lvlText w:val=""/>
+      <w:lvlJc w:val="left"/>
+      <w:pPr>
+        <w:ind w:left="720" w:hanging="360"/>
+      </w:pPr>
+      <w:rPr>
+        <w:rFonts w:ascii="Symbol" w:hAnsi="Symbol" w:hint="default"/>
+      </w:rPr>
+    </w:lvl>
+    <w:lvl w:ilvl="1" w:tplc="04090003" w:tentative="1">
+      <w:start w:val="1"/>
+      <w:numFmt w:val="bullet"/>
+      <w:lvlText w:val="o"/>
+      <w:lvlJc w:val="left"/>
+      <w:pPr>
+        <w:ind w:left="1440" w:hanging="360"/>
+      </w:pPr>
+      <w:rPr>
+        <w:rFonts w:ascii="Courier New" w:hAnsi="Courier New" w:cs="Courier New" w:hint="default"/>
+      </w:rPr>
+    </w:lvl>
+    <w:lvl w:ilvl="2" w:tplc="04090005" w:tentative="1">
+      <w:start w:val="1"/>
+      <w:numFmt w:val="bullet"/>
+      <w:lvlText w:val=""/>
+      <w:lvlJc w:val="left"/>
+      <w:pPr>
+        <w:ind w:left="2160" w:hanging="360"/>
+      </w:pPr>
+      <w:rPr>
+        <w:rFonts w:ascii="Wingdings" w:hAnsi="Wingdings" w:hint="default"/>
+      </w:rPr>
+    </w:lvl>
+    <w:lvl w:ilvl="3" w:tplc="04090001" w:tentative="1">
+      <w:start w:val="1"/>
+      <w:numFmt w:val="bullet"/>
+      <w:lvlText w:val=""/>
+      <w:lvlJc w:val="left"/>
+      <w:pPr>
+        <w:ind w:left="2880" w:hanging="360"/>
+      </w:pPr>
+      <w:rPr>
+        <w:rFonts w:ascii="Symbol" w:hAnsi="Symbol" w:hint="default"/>
+      </w:rPr>
+    </w:lvl>
+    <w:lvl w:ilvl="4" w:tplc="04090003" w:tentative="1">
+      <w:start w:val="1"/>
+      <w:numFmt w:val="bullet"/>
+      <w:lvlText w:val="o"/>
+      <w:lvlJc w:val="left"/>
+      <w:pPr>
+        <w:ind w:left="3600" w:hanging="360"/>
+      </w:pPr>
+      <w:rPr>
+        <w:rFonts w:ascii="Courier New" w:hAnsi="Courier New" w:cs="Courier New" w:hint="default"/>
+      </w:rPr>
+    </w:lvl>
+    <w:lvl w:ilvl="5" w:tplc="04090005" w:tentative="1">
+      <w:start w:val="1"/>
+      <w:numFmt w:val="bullet"/>
+      <w:lvlText w:val=""/>
+      <w:lvlJc w:val="left"/>
+      <w:pPr>
+        <w:ind w:left="4320" w:hanging="360"/>
+      </w:pPr>
+      <w:rPr>
+        <w:rFonts w:ascii="Wingdings" w:hAnsi="Wingdings" w:hint="default"/>
+      </w:rPr>
+    </w:lvl>
+    <w:lvl w:ilvl="6" w:tplc="04090001" w:tentative="1">
+      <w:start w:val="1"/>
+      <w:numFmt w:val="bullet"/>
+      <w:lvlText w:val=""/>
+      <w:lvlJc w:val="left"/>
+      <w:pPr>
+        <w:ind w:left="5040" w:hanging="360"/>
+      </w:pPr>
+      <w:rPr>
+        <w:rFonts w:ascii="Symbol" w:hAnsi="Symbol" w:hint="default"/>
+      </w:rPr>
+    </w:lvl>
+    <w:lvl w:ilvl="7" w:tplc="04090003" w:tentative="1">
+      <w:start w:val="1"/>
+      <w:numFmt w:val="bullet"/>
+      <w:lvlText w:val="o"/>
+      <w:lvlJc w:val="left"/>
+      <w:pPr>
+        <w:ind w:left="5760" w:hanging="360"/>
+      </w:pPr>
+      <w:rPr>
+        <w:rFonts w:ascii="Courier New" w:hAnsi="Courier New" w:cs="Courier New" w:hint="default"/>
+      </w:rPr>
+    </w:lvl>
+    <w:lvl w:ilvl="8" w:tplc="04090005" w:tentative="1">
+      <w:start w:val="1"/>
+      <w:numFmt w:val="bullet"/>
+      <w:lvlText w:val=""/>
+      <w:lvlJc w:val="left"/>
+      <w:pPr>
+        <w:ind w:left="6480" w:hanging="360"/>
+      </w:pPr>
+      <w:rPr>
+        <w:rFonts w:ascii="Wingdings" w:hAnsi="Wingdings" w:hint="default"/>
+      </w:rPr>
+    </w:lvl>
+  </w:abstractNum>
+  <w:abstractNum w:abstractNumId="6" w15:restartNumberingAfterBreak="0">
     <w:nsid w:val="3E544F0D"/>
     <w:multiLevelType w:val="hybridMultilevel"/>
     <w:tmpl w:val="C93A5AC2"/>
@@ -2066,7 +4686,7 @@
       </w:rPr>
     </w:lvl>
   </w:abstractNum>
-  <w:abstractNum w:abstractNumId="3" w15:restartNumberingAfterBreak="0">
+  <w:abstractNum w:abstractNumId="7" w15:restartNumberingAfterBreak="0">
     <w:nsid w:val="3E5F7502"/>
     <w:multiLevelType w:val="hybridMultilevel"/>
     <w:tmpl w:val="52867790"/>
@@ -2179,7 +4799,7 @@
       </w:rPr>
     </w:lvl>
   </w:abstractNum>
-  <w:abstractNum w:abstractNumId="4" w15:restartNumberingAfterBreak="0">
+  <w:abstractNum w:abstractNumId="8" w15:restartNumberingAfterBreak="0">
     <w:nsid w:val="4FD14738"/>
     <w:multiLevelType w:val="hybridMultilevel"/>
     <w:tmpl w:val="FB0A41D8"/>
@@ -2292,7 +4912,120 @@
       </w:rPr>
     </w:lvl>
   </w:abstractNum>
-  <w:abstractNum w:abstractNumId="5" w15:restartNumberingAfterBreak="0">
+  <w:abstractNum w:abstractNumId="9" w15:restartNumberingAfterBreak="0">
+    <w:nsid w:val="55F86635"/>
+    <w:multiLevelType w:val="hybridMultilevel"/>
+    <w:tmpl w:val="BCD851B8"/>
+    <w:lvl w:ilvl="0" w:tplc="DCDC7AF0">
+      <w:start w:val="1"/>
+      <w:numFmt w:val="bullet"/>
+      <w:lvlText w:val=""/>
+      <w:lvlJc w:val="left"/>
+      <w:pPr>
+        <w:ind w:left="720" w:hanging="360"/>
+      </w:pPr>
+      <w:rPr>
+        <w:rFonts w:ascii="Symbol" w:hAnsi="Symbol" w:hint="default"/>
+      </w:rPr>
+    </w:lvl>
+    <w:lvl w:ilvl="1" w:tplc="04090003" w:tentative="1">
+      <w:start w:val="1"/>
+      <w:numFmt w:val="bullet"/>
+      <w:lvlText w:val="o"/>
+      <w:lvlJc w:val="left"/>
+      <w:pPr>
+        <w:ind w:left="1440" w:hanging="360"/>
+      </w:pPr>
+      <w:rPr>
+        <w:rFonts w:ascii="Courier New" w:hAnsi="Courier New" w:cs="Courier New" w:hint="default"/>
+      </w:rPr>
+    </w:lvl>
+    <w:lvl w:ilvl="2" w:tplc="04090005" w:tentative="1">
+      <w:start w:val="1"/>
+      <w:numFmt w:val="bullet"/>
+      <w:lvlText w:val=""/>
+      <w:lvlJc w:val="left"/>
+      <w:pPr>
+        <w:ind w:left="2160" w:hanging="360"/>
+      </w:pPr>
+      <w:rPr>
+        <w:rFonts w:ascii="Wingdings" w:hAnsi="Wingdings" w:hint="default"/>
+      </w:rPr>
+    </w:lvl>
+    <w:lvl w:ilvl="3" w:tplc="04090001" w:tentative="1">
+      <w:start w:val="1"/>
+      <w:numFmt w:val="bullet"/>
+      <w:lvlText w:val=""/>
+      <w:lvlJc w:val="left"/>
+      <w:pPr>
+        <w:ind w:left="2880" w:hanging="360"/>
+      </w:pPr>
+      <w:rPr>
+        <w:rFonts w:ascii="Symbol" w:hAnsi="Symbol" w:hint="default"/>
+      </w:rPr>
+    </w:lvl>
+    <w:lvl w:ilvl="4" w:tplc="04090003" w:tentative="1">
+      <w:start w:val="1"/>
+      <w:numFmt w:val="bullet"/>
+      <w:lvlText w:val="o"/>
+      <w:lvlJc w:val="left"/>
+      <w:pPr>
+        <w:ind w:left="3600" w:hanging="360"/>
+      </w:pPr>
+      <w:rPr>
+        <w:rFonts w:ascii="Courier New" w:hAnsi="Courier New" w:cs="Courier New" w:hint="default"/>
+      </w:rPr>
+    </w:lvl>
+    <w:lvl w:ilvl="5" w:tplc="04090005" w:tentative="1">
+      <w:start w:val="1"/>
+      <w:numFmt w:val="bullet"/>
+      <w:lvlText w:val=""/>
+      <w:lvlJc w:val="left"/>
+      <w:pPr>
+        <w:ind w:left="4320" w:hanging="360"/>
+      </w:pPr>
+      <w:rPr>
+        <w:rFonts w:ascii="Wingdings" w:hAnsi="Wingdings" w:hint="default"/>
+      </w:rPr>
+    </w:lvl>
+    <w:lvl w:ilvl="6" w:tplc="04090001" w:tentative="1">
+      <w:start w:val="1"/>
+      <w:numFmt w:val="bullet"/>
+      <w:lvlText w:val=""/>
+      <w:lvlJc w:val="left"/>
+      <w:pPr>
+        <w:ind w:left="5040" w:hanging="360"/>
+      </w:pPr>
+      <w:rPr>
+        <w:rFonts w:ascii="Symbol" w:hAnsi="Symbol" w:hint="default"/>
+      </w:rPr>
+    </w:lvl>
+    <w:lvl w:ilvl="7" w:tplc="04090003" w:tentative="1">
+      <w:start w:val="1"/>
+      <w:numFmt w:val="bullet"/>
+      <w:lvlText w:val="o"/>
+      <w:lvlJc w:val="left"/>
+      <w:pPr>
+        <w:ind w:left="5760" w:hanging="360"/>
+      </w:pPr>
+      <w:rPr>
+        <w:rFonts w:ascii="Courier New" w:hAnsi="Courier New" w:cs="Courier New" w:hint="default"/>
+      </w:rPr>
+    </w:lvl>
+    <w:lvl w:ilvl="8" w:tplc="04090005" w:tentative="1">
+      <w:start w:val="1"/>
+      <w:numFmt w:val="bullet"/>
+      <w:lvlText w:val=""/>
+      <w:lvlJc w:val="left"/>
+      <w:pPr>
+        <w:ind w:left="6480" w:hanging="360"/>
+      </w:pPr>
+      <w:rPr>
+        <w:rFonts w:ascii="Wingdings" w:hAnsi="Wingdings" w:hint="default"/>
+      </w:rPr>
+    </w:lvl>
+  </w:abstractNum>
+  <w:abstractNum w:abstractNumId="10" w15:restartNumberingAfterBreak="0">
     <w:nsid w:val="5F545A03"/>
     <w:multiLevelType w:val="hybridMultilevel"/>
     <w:tmpl w:val="DA28F2A0"/>
@@ -2405,7 +5138,233 @@
       </w:rPr>
     </w:lvl>
   </w:abstractNum>
-  <w:abstractNum w:abstractNumId="6" w15:restartNumberingAfterBreak="0">
+  <w:abstractNum w:abstractNumId="11" w15:restartNumberingAfterBreak="0">
+    <w:nsid w:val="6ED06CC0"/>
+    <w:multiLevelType w:val="hybridMultilevel"/>
+    <w:tmpl w:val="B17C4FD8"/>
+    <w:lvl w:ilvl="0" w:tplc="DCDC7AF0">
+      <w:start w:val="1"/>
+      <w:numFmt w:val="bullet"/>
+      <w:lvlText w:val=""/>
+      <w:lvlJc w:val="left"/>
+      <w:pPr>
+        <w:ind w:left="1440" w:hanging="360"/>
+      </w:pPr>
+      <w:rPr>
+        <w:rFonts w:ascii="Symbol" w:hAnsi="Symbol" w:hint="default"/>
+      </w:rPr>
+    </w:lvl>
+    <w:lvl w:ilvl="1" w:tplc="04090003" w:tentative="1">
+      <w:start w:val="1"/>
+      <w:numFmt w:val="bullet"/>
+      <w:lvlText w:val="o"/>
+      <w:lvlJc w:val="left"/>
+      <w:pPr>
+        <w:ind w:left="2160" w:hanging="360"/>
+      </w:pPr>
+      <w:rPr>
+        <w:rFonts w:ascii="Courier New" w:hAnsi="Courier New" w:cs="Courier New" w:hint="default"/>
+      </w:rPr>
+    </w:lvl>
+    <w:lvl w:ilvl="2" w:tplc="04090005" w:tentative="1">
+      <w:start w:val="1"/>
+      <w:numFmt w:val="bullet"/>
+      <w:lvlText w:val=""/>
+      <w:lvlJc w:val="left"/>
+      <w:pPr>
+        <w:ind w:left="2880" w:hanging="360"/>
+      </w:pPr>
+      <w:rPr>
+        <w:rFonts w:ascii="Wingdings" w:hAnsi="Wingdings" w:hint="default"/>
+      </w:rPr>
+    </w:lvl>
+    <w:lvl w:ilvl="3" w:tplc="04090001" w:tentative="1">
+      <w:start w:val="1"/>
+      <w:numFmt w:val="bullet"/>
+      <w:lvlText w:val=""/>
+      <w:lvlJc w:val="left"/>
+      <w:pPr>
+        <w:ind w:left="3600" w:hanging="360"/>
+      </w:pPr>
+      <w:rPr>
+        <w:rFonts w:ascii="Symbol" w:hAnsi="Symbol" w:hint="default"/>
+      </w:rPr>
+    </w:lvl>
+    <w:lvl w:ilvl="4" w:tplc="04090003" w:tentative="1">
+      <w:start w:val="1"/>
+      <w:numFmt w:val="bullet"/>
+      <w:lvlText w:val="o"/>
+      <w:lvlJc w:val="left"/>
+      <w:pPr>
+        <w:ind w:left="4320" w:hanging="360"/>
+      </w:pPr>
+      <w:rPr>
+        <w:rFonts w:ascii="Courier New" w:hAnsi="Courier New" w:cs="Courier New" w:hint="default"/>
+      </w:rPr>
+    </w:lvl>
+    <w:lvl w:ilvl="5" w:tplc="04090005" w:tentative="1">
+      <w:start w:val="1"/>
+      <w:numFmt w:val="bullet"/>
+      <w:lvlText w:val=""/>
+      <w:lvlJc w:val="left"/>
+      <w:pPr>
+        <w:ind w:left="5040" w:hanging="360"/>
+      </w:pPr>
+      <w:rPr>
+        <w:rFonts w:ascii="Wingdings" w:hAnsi="Wingdings" w:hint="default"/>
+      </w:rPr>
+    </w:lvl>
+    <w:lvl w:ilvl="6" w:tplc="04090001" w:tentative="1">
+      <w:start w:val="1"/>
+      <w:numFmt w:val="bullet"/>
+      <w:lvlText w:val=""/>
+      <w:lvlJc w:val="left"/>
+      <w:pPr>
+        <w:ind w:left="5760" w:hanging="360"/>
+      </w:pPr>
+      <w:rPr>
+        <w:rFonts w:ascii="Symbol" w:hAnsi="Symbol" w:hint="default"/>
+      </w:rPr>
+    </w:lvl>
+    <w:lvl w:ilvl="7" w:tplc="04090003" w:tentative="1">
+      <w:start w:val="1"/>
+      <w:numFmt w:val="bullet"/>
+      <w:lvlText w:val="o"/>
+      <w:lvlJc w:val="left"/>
+      <w:pPr>
+        <w:ind w:left="6480" w:hanging="360"/>
+      </w:pPr>
+      <w:rPr>
+        <w:rFonts w:ascii="Courier New" w:hAnsi="Courier New" w:cs="Courier New" w:hint="default"/>
+      </w:rPr>
+    </w:lvl>
+    <w:lvl w:ilvl="8" w:tplc="04090005" w:tentative="1">
+      <w:start w:val="1"/>
+      <w:numFmt w:val="bullet"/>
+      <w:lvlText w:val=""/>
+      <w:lvlJc w:val="left"/>
+      <w:pPr>
+        <w:ind w:left="7200" w:hanging="360"/>
+      </w:pPr>
+      <w:rPr>
+        <w:rFonts w:ascii="Wingdings" w:hAnsi="Wingdings" w:hint="default"/>
+      </w:rPr>
+    </w:lvl>
+  </w:abstractNum>
+  <w:abstractNum w:abstractNumId="12" w15:restartNumberingAfterBreak="0">
+    <w:nsid w:val="73C656D0"/>
+    <w:multiLevelType w:val="hybridMultilevel"/>
+    <w:tmpl w:val="6A26AD10"/>
+    <w:lvl w:ilvl="0" w:tplc="DCDC7AF0">
+      <w:start w:val="1"/>
+      <w:numFmt w:val="bullet"/>
+      <w:lvlText w:val=""/>
+      <w:lvlJc w:val="left"/>
+      <w:pPr>
+        <w:ind w:left="720" w:hanging="360"/>
+      </w:pPr>
+      <w:rPr>
+        <w:rFonts w:ascii="Symbol" w:hAnsi="Symbol" w:hint="default"/>
+      </w:rPr>
+    </w:lvl>
+    <w:lvl w:ilvl="1" w:tplc="04090003" w:tentative="1">
+      <w:start w:val="1"/>
+      <w:numFmt w:val="bullet"/>
+      <w:lvlText w:val="o"/>
+      <w:lvlJc w:val="left"/>
+      <w:pPr>
+        <w:ind w:left="1440" w:hanging="360"/>
+      </w:pPr>
+      <w:rPr>
+        <w:rFonts w:ascii="Courier New" w:hAnsi="Courier New" w:cs="Courier New" w:hint="default"/>
+      </w:rPr>
+    </w:lvl>
+    <w:lvl w:ilvl="2" w:tplc="04090005" w:tentative="1">
+      <w:start w:val="1"/>
+      <w:numFmt w:val="bullet"/>
+      <w:lvlText w:val=""/>
+      <w:lvlJc w:val="left"/>
+      <w:pPr>
+        <w:ind w:left="2160" w:hanging="360"/>
+      </w:pPr>
+      <w:rPr>
+        <w:rFonts w:ascii="Wingdings" w:hAnsi="Wingdings" w:hint="default"/>
+      </w:rPr>
+    </w:lvl>
+    <w:lvl w:ilvl="3" w:tplc="04090001" w:tentative="1">
+      <w:start w:val="1"/>
+      <w:numFmt w:val="bullet"/>
+      <w:lvlText w:val=""/>
+      <w:lvlJc w:val="left"/>
+      <w:pPr>
+        <w:ind w:left="2880" w:hanging="360"/>
+      </w:pPr>
+      <w:rPr>
+        <w:rFonts w:ascii="Symbol" w:hAnsi="Symbol" w:hint="default"/>
+      </w:rPr>
+    </w:lvl>
+    <w:lvl w:ilvl="4" w:tplc="04090003" w:tentative="1">
+      <w:start w:val="1"/>
+      <w:numFmt w:val="bullet"/>
+      <w:lvlText w:val="o"/>
+      <w:lvlJc w:val="left"/>
+      <w:pPr>
+        <w:ind w:left="3600" w:hanging="360"/>
+      </w:pPr>
+      <w:rPr>
+        <w:rFonts w:ascii="Courier New" w:hAnsi="Courier New" w:cs="Courier New" w:hint="default"/>
+      </w:rPr>
+    </w:lvl>
+    <w:lvl w:ilvl="5" w:tplc="04090005" w:tentative="1">
+      <w:start w:val="1"/>
+      <w:numFmt w:val="bullet"/>
+      <w:lvlText w:val=""/>
+      <w:lvlJc w:val="left"/>
+      <w:pPr>
+        <w:ind w:left="4320" w:hanging="360"/>
+      </w:pPr>
+      <w:rPr>
+        <w:rFonts w:ascii="Wingdings" w:hAnsi="Wingdings" w:hint="default"/>
+      </w:rPr>
+    </w:lvl>
+    <w:lvl w:ilvl="6" w:tplc="04090001" w:tentative="1">
+      <w:start w:val="1"/>
+      <w:numFmt w:val="bullet"/>
+      <w:lvlText w:val=""/>
+      <w:lvlJc w:val="left"/>
+      <w:pPr>
+        <w:ind w:left="5040" w:hanging="360"/>
+      </w:pPr>
+      <w:rPr>
+        <w:rFonts w:ascii="Symbol" w:hAnsi="Symbol" w:hint="default"/>
+      </w:rPr>
+    </w:lvl>
+    <w:lvl w:ilvl="7" w:tplc="04090003" w:tentative="1">
+      <w:start w:val="1"/>
+      <w:numFmt w:val="bullet"/>
+      <w:lvlText w:val="o"/>
+      <w:lvlJc w:val="left"/>
+      <w:pPr>
+        <w:ind w:left="5760" w:hanging="360"/>
+      </w:pPr>
+      <w:rPr>
+        <w:rFonts w:ascii="Courier New" w:hAnsi="Courier New" w:cs="Courier New" w:hint="default"/>
+      </w:rPr>
+    </w:lvl>
+    <w:lvl w:ilvl="8" w:tplc="04090005" w:tentative="1">
+      <w:start w:val="1"/>
+      <w:numFmt w:val="bullet"/>
+      <w:lvlText w:val=""/>
+      <w:lvlJc w:val="left"/>
+      <w:pPr>
+        <w:ind w:left="6480" w:hanging="360"/>
+      </w:pPr>
+      <w:rPr>
+        <w:rFonts w:ascii="Wingdings" w:hAnsi="Wingdings" w:hint="default"/>
+      </w:rPr>
+    </w:lvl>
+  </w:abstractNum>
+  <w:abstractNum w:abstractNumId="13" w15:restartNumberingAfterBreak="0">
     <w:nsid w:val="74856FD1"/>
     <w:multiLevelType w:val="hybridMultilevel"/>
     <w:tmpl w:val="D4962228"/>
@@ -2518,7 +5477,7 @@
       </w:rPr>
     </w:lvl>
   </w:abstractNum>
-  <w:abstractNum w:abstractNumId="7" w15:restartNumberingAfterBreak="0">
+  <w:abstractNum w:abstractNumId="14" w15:restartNumberingAfterBreak="0">
     <w:nsid w:val="77AC5F5B"/>
     <w:multiLevelType w:val="hybridMultilevel"/>
     <w:tmpl w:val="F9F4956C"/>
@@ -2632,28 +5591,49 @@
     </w:lvl>
   </w:abstractNum>
   <w:num w:numId="1" w16cid:durableId="2125152417">
+    <w:abstractNumId w:val="1"/>
+  </w:num>
+  <w:num w:numId="2" w16cid:durableId="2047870141">
+    <w:abstractNumId w:val="14"/>
+  </w:num>
+  <w:num w:numId="3" w16cid:durableId="2047098555">
+    <w:abstractNumId w:val="10"/>
+  </w:num>
+  <w:num w:numId="4" w16cid:durableId="260185170">
+    <w:abstractNumId w:val="3"/>
+  </w:num>
+  <w:num w:numId="5" w16cid:durableId="2092117139">
+    <w:abstractNumId w:val="6"/>
+  </w:num>
+  <w:num w:numId="6" w16cid:durableId="619341785">
+    <w:abstractNumId w:val="8"/>
+  </w:num>
+  <w:num w:numId="7" w16cid:durableId="931863945">
+    <w:abstractNumId w:val="7"/>
+  </w:num>
+  <w:num w:numId="8" w16cid:durableId="1116023052">
+    <w:abstractNumId w:val="13"/>
+  </w:num>
+  <w:num w:numId="9" w16cid:durableId="790173053">
+    <w:abstractNumId w:val="2"/>
+  </w:num>
+  <w:num w:numId="10" w16cid:durableId="354356542">
+    <w:abstractNumId w:val="4"/>
+  </w:num>
+  <w:num w:numId="11" w16cid:durableId="971642517">
     <w:abstractNumId w:val="0"/>
   </w:num>
-  <w:num w:numId="2" w16cid:durableId="2047870141">
-    <w:abstractNumId w:val="7"/>
+  <w:num w:numId="12" w16cid:durableId="1541941566">
+    <w:abstractNumId w:val="12"/>
   </w:num>
-  <w:num w:numId="3" w16cid:durableId="2047098555">
+  <w:num w:numId="13" w16cid:durableId="1526627057">
     <w:abstractNumId w:val="5"/>
   </w:num>
-  <w:num w:numId="4" w16cid:durableId="260185170">
-    <w:abstractNumId w:val="1"/>
+  <w:num w:numId="14" w16cid:durableId="91626749">
+    <w:abstractNumId w:val="9"/>
   </w:num>
-  <w:num w:numId="5" w16cid:durableId="2092117139">
-    <w:abstractNumId w:val="2"/>
-  </w:num>
-  <w:num w:numId="6" w16cid:durableId="619341785">
-    <w:abstractNumId w:val="4"/>
-  </w:num>
-  <w:num w:numId="7" w16cid:durableId="931863945">
-    <w:abstractNumId w:val="3"/>
-  </w:num>
-  <w:num w:numId="8" w16cid:durableId="1116023052">
-    <w:abstractNumId w:val="6"/>
+  <w:num w:numId="15" w16cid:durableId="772820342">
+    <w:abstractNumId w:val="11"/>
   </w:num>
 </w:numbering>
 </file>
@@ -3095,6 +6075,50 @@
       <w:contextualSpacing/>
     </w:pPr>
   </w:style>
+  <w:style w:type="paragraph" w:styleId="Header">
+    <w:name w:val="header"/>
+    <w:basedOn w:val="Normal"/>
+    <w:link w:val="HeaderChar"/>
+    <w:uiPriority w:val="99"/>
+    <w:unhideWhenUsed/>
+    <w:rsid w:val="00F33B3E"/>
+    <w:pPr>
+      <w:tabs>
+        <w:tab w:val="center" w:pos="4680"/>
+        <w:tab w:val="right" w:pos="9360"/>
+      </w:tabs>
+      <w:spacing w:after="0" w:line="240" w:lineRule="auto"/>
+    </w:pPr>
+  </w:style>
+  <w:style w:type="character" w:customStyle="1" w:styleId="HeaderChar">
+    <w:name w:val="Header Char"/>
+    <w:basedOn w:val="DefaultParagraphFont"/>
+    <w:link w:val="Header"/>
+    <w:uiPriority w:val="99"/>
+    <w:rsid w:val="00F33B3E"/>
+  </w:style>
+  <w:style w:type="paragraph" w:styleId="Footer">
+    <w:name w:val="footer"/>
+    <w:basedOn w:val="Normal"/>
+    <w:link w:val="FooterChar"/>
+    <w:uiPriority w:val="99"/>
+    <w:unhideWhenUsed/>
+    <w:rsid w:val="00F33B3E"/>
+    <w:pPr>
+      <w:tabs>
+        <w:tab w:val="center" w:pos="4680"/>
+        <w:tab w:val="right" w:pos="9360"/>
+      </w:tabs>
+      <w:spacing w:after="0" w:line="240" w:lineRule="auto"/>
+    </w:pPr>
+  </w:style>
+  <w:style w:type="character" w:customStyle="1" w:styleId="FooterChar">
+    <w:name w:val="Footer Char"/>
+    <w:basedOn w:val="DefaultParagraphFont"/>
+    <w:link w:val="Footer"/>
+    <w:uiPriority w:val="99"/>
+    <w:rsid w:val="00F33B3E"/>
+  </w:style>
 </w:styles>
 </file>
 

</xml_diff>

<commit_message>
Updated FE to display retrieved data. Wrote some small unit tests.
</commit_message>
<xml_diff>
--- a/Quick_Planning.docx
+++ b/Quick_Planning.docx
@@ -3408,13 +3408,15 @@
         <w:spacing w:line="240" w:lineRule="auto"/>
         <w:rPr>
           <w:rFonts w:ascii="Garamond" w:hAnsi="Garamond"/>
-          <w:sz w:val="24"/>
-          <w:szCs w:val="24"/>
-        </w:rPr>
-      </w:pPr>
-      <w:r>
-        <w:rPr>
-          <w:rFonts w:ascii="Garamond" w:hAnsi="Garamond"/>
+          <w:strike/>
+          <w:sz w:val="24"/>
+          <w:szCs w:val="24"/>
+        </w:rPr>
+      </w:pPr>
+      <w:r>
+        <w:rPr>
+          <w:rFonts w:ascii="Garamond" w:hAnsi="Garamond"/>
+          <w:strike/>
           <w:sz w:val="24"/>
           <w:szCs w:val="24"/>
         </w:rPr>
@@ -3424,6 +3426,7 @@
       <w:r>
         <w:rPr>
           <w:rFonts w:ascii="Garamond" w:hAnsi="Garamond"/>
+          <w:strike/>
           <w:sz w:val="24"/>
           <w:szCs w:val="24"/>
         </w:rPr>
@@ -3433,6 +3436,7 @@
       <w:r>
         <w:rPr>
           <w:rFonts w:ascii="Garamond" w:hAnsi="Garamond"/>
+          <w:strike/>
           <w:sz w:val="24"/>
           <w:szCs w:val="24"/>
         </w:rPr>

</xml_diff>

<commit_message>
Updated FE public asses. Added Junit test suite.
</commit_message>
<xml_diff>
--- a/Quick_Planning.docx
+++ b/Quick_Planning.docx
@@ -3263,13 +3263,15 @@
         <w:spacing w:line="240" w:lineRule="auto"/>
         <w:rPr>
           <w:rFonts w:ascii="Garamond" w:hAnsi="Garamond"/>
-          <w:sz w:val="24"/>
-          <w:szCs w:val="24"/>
-        </w:rPr>
-      </w:pPr>
-      <w:r>
-        <w:rPr>
-          <w:rFonts w:ascii="Garamond" w:hAnsi="Garamond"/>
+          <w:strike/>
+          <w:sz w:val="24"/>
+          <w:szCs w:val="24"/>
+        </w:rPr>
+      </w:pPr>
+      <w:r>
+        <w:rPr>
+          <w:rFonts w:ascii="Garamond" w:hAnsi="Garamond"/>
+          <w:strike/>
           <w:sz w:val="24"/>
           <w:szCs w:val="24"/>
         </w:rPr>
@@ -3279,6 +3281,7 @@
       <w:r>
         <w:rPr>
           <w:rFonts w:ascii="Garamond" w:hAnsi="Garamond"/>
+          <w:strike/>
           <w:sz w:val="24"/>
           <w:szCs w:val="24"/>
         </w:rPr>
@@ -3288,6 +3291,7 @@
       <w:r>
         <w:rPr>
           <w:rFonts w:ascii="Garamond" w:hAnsi="Garamond"/>
+          <w:strike/>
           <w:sz w:val="24"/>
           <w:szCs w:val="24"/>
         </w:rPr>
@@ -3453,13 +3457,15 @@
         <w:spacing w:line="240" w:lineRule="auto"/>
         <w:rPr>
           <w:rFonts w:ascii="Garamond" w:hAnsi="Garamond"/>
-          <w:sz w:val="24"/>
-          <w:szCs w:val="24"/>
-        </w:rPr>
-      </w:pPr>
-      <w:r>
-        <w:rPr>
-          <w:rFonts w:ascii="Garamond" w:hAnsi="Garamond"/>
+          <w:strike/>
+          <w:sz w:val="24"/>
+          <w:szCs w:val="24"/>
+        </w:rPr>
+      </w:pPr>
+      <w:r>
+        <w:rPr>
+          <w:rFonts w:ascii="Garamond" w:hAnsi="Garamond"/>
+          <w:strike/>
           <w:sz w:val="24"/>
           <w:szCs w:val="24"/>
         </w:rPr>
@@ -3563,13 +3569,15 @@
         <w:spacing w:line="240" w:lineRule="auto"/>
         <w:rPr>
           <w:rFonts w:ascii="Garamond" w:hAnsi="Garamond"/>
-          <w:sz w:val="24"/>
-          <w:szCs w:val="24"/>
-        </w:rPr>
-      </w:pPr>
-      <w:r>
-        <w:rPr>
-          <w:rFonts w:ascii="Garamond" w:hAnsi="Garamond"/>
+          <w:strike/>
+          <w:sz w:val="24"/>
+          <w:szCs w:val="24"/>
+        </w:rPr>
+      </w:pPr>
+      <w:r>
+        <w:rPr>
+          <w:rFonts w:ascii="Garamond" w:hAnsi="Garamond"/>
+          <w:strike/>
           <w:sz w:val="24"/>
           <w:szCs w:val="24"/>
         </w:rPr>
@@ -3659,6 +3667,123 @@
           <w:szCs w:val="24"/>
         </w:rPr>
         <w:t>Write unit tests for each method.</w:t>
+      </w:r>
+      <w:r>
+        <w:rPr>
+          <w:rFonts w:ascii="Garamond" w:hAnsi="Garamond"/>
+          <w:sz w:val="24"/>
+          <w:szCs w:val="24"/>
+        </w:rPr>
+        <w:t xml:space="preserve"> – wrote a handful for repo testing</w:t>
+      </w:r>
+    </w:p>
+    <w:p>
+      <w:pPr>
+        <w:pStyle w:val="ListParagraph"/>
+        <w:numPr>
+          <w:ilvl w:val="0"/>
+          <w:numId w:val="8"/>
+        </w:numPr>
+        <w:spacing w:line="240" w:lineRule="auto"/>
+        <w:rPr>
+          <w:rFonts w:ascii="Garamond" w:hAnsi="Garamond"/>
+          <w:strike/>
+          <w:sz w:val="24"/>
+          <w:szCs w:val="24"/>
+        </w:rPr>
+      </w:pPr>
+      <w:r>
+        <w:rPr>
+          <w:rFonts w:ascii="Garamond" w:hAnsi="Garamond"/>
+          <w:strike/>
+          <w:sz w:val="24"/>
+          <w:szCs w:val="24"/>
+        </w:rPr>
+        <w:t xml:space="preserve">Create </w:t>
+      </w:r>
+      <w:proofErr w:type="spellStart"/>
+      <w:r>
+        <w:rPr>
+          <w:rFonts w:ascii="Garamond" w:hAnsi="Garamond"/>
+          <w:strike/>
+          <w:sz w:val="24"/>
+          <w:szCs w:val="24"/>
+        </w:rPr>
+        <w:t>db</w:t>
+      </w:r>
+      <w:proofErr w:type="spellEnd"/>
+      <w:r>
+        <w:rPr>
+          <w:rFonts w:ascii="Garamond" w:hAnsi="Garamond"/>
+          <w:strike/>
+          <w:sz w:val="24"/>
+          <w:szCs w:val="24"/>
+        </w:rPr>
+        <w:t xml:space="preserve"> schema file</w:t>
+      </w:r>
+    </w:p>
+    <w:p>
+      <w:pPr>
+        <w:pStyle w:val="ListParagraph"/>
+        <w:numPr>
+          <w:ilvl w:val="0"/>
+          <w:numId w:val="8"/>
+        </w:numPr>
+        <w:spacing w:line="240" w:lineRule="auto"/>
+        <w:rPr>
+          <w:rFonts w:ascii="Garamond" w:hAnsi="Garamond"/>
+          <w:sz w:val="24"/>
+          <w:szCs w:val="24"/>
+        </w:rPr>
+      </w:pPr>
+      <w:r>
+        <w:rPr>
+          <w:rFonts w:ascii="Garamond" w:hAnsi="Garamond"/>
+          <w:sz w:val="24"/>
+          <w:szCs w:val="24"/>
+        </w:rPr>
+        <w:t>Deploy current iteration to AWS, or somewhere.</w:t>
+      </w:r>
+    </w:p>
+    <w:p>
+      <w:pPr>
+        <w:pStyle w:val="ListParagraph"/>
+        <w:numPr>
+          <w:ilvl w:val="0"/>
+          <w:numId w:val="8"/>
+        </w:numPr>
+        <w:spacing w:line="240" w:lineRule="auto"/>
+        <w:rPr>
+          <w:rFonts w:ascii="Garamond" w:hAnsi="Garamond"/>
+          <w:sz w:val="24"/>
+          <w:szCs w:val="24"/>
+        </w:rPr>
+      </w:pPr>
+      <w:r>
+        <w:rPr>
+          <w:rFonts w:ascii="Garamond" w:hAnsi="Garamond"/>
+          <w:sz w:val="24"/>
+          <w:szCs w:val="24"/>
+        </w:rPr>
+        <w:t xml:space="preserve">Complete </w:t>
+      </w:r>
+      <w:proofErr w:type="spellStart"/>
+      <w:r>
+        <w:rPr>
+          <w:rFonts w:ascii="Garamond" w:hAnsi="Garamond"/>
+          <w:sz w:val="24"/>
+          <w:szCs w:val="24"/>
+        </w:rPr>
+        <w:t>powerpoint</w:t>
+      </w:r>
+      <w:proofErr w:type="spellEnd"/>
+      <w:r>
+        <w:rPr>
+          <w:rFonts w:ascii="Garamond" w:hAnsi="Garamond"/>
+          <w:sz w:val="24"/>
+          <w:szCs w:val="24"/>
+        </w:rPr>
+        <w:t xml:space="preserve"> presentation based on TAM recommended pages</w:t>
       </w:r>
     </w:p>
     <w:p>

</xml_diff>